<commit_message>
final lab report and pdf version
</commit_message>
<xml_diff>
--- a/Lab0/bakk.docx
+++ b/Lab0/bakk.docx
@@ -1,6 +1,6 @@
 
 <file path=word/document.xml><?xml version="1.0" encoding="utf-8"?>
-<w:document xmlns:wpc="http://schemas.microsoft.com/office/word/2010/wordprocessingCanvas" xmlns:cx="http://schemas.microsoft.com/office/drawing/2014/chartex" xmlns:cx1="http://schemas.microsoft.com/office/drawing/2015/9/8/chartex" xmlns:cx2="http://schemas.microsoft.com/office/drawing/2015/10/21/chartex" xmlns:cx3="http://schemas.microsoft.com/office/drawing/2016/5/9/chartex" xmlns:cx4="http://schemas.microsoft.com/office/drawing/2016/5/10/chartex" xmlns:cx5="http://schemas.microsoft.com/office/drawing/2016/5/11/chartex" xmlns:cx6="http://schemas.microsoft.com/office/drawing/2016/5/12/chartex" xmlns:cx7="http://schemas.microsoft.com/office/drawing/2016/5/13/chartex" xmlns:cx8="http://schemas.microsoft.com/office/drawing/2016/5/14/chartex" xmlns:mc="http://schemas.openxmlformats.org/markup-compatibility/2006" xmlns:aink="http://schemas.microsoft.com/office/drawing/2016/ink" xmlns:am3d="http://schemas.microsoft.com/office/drawing/2017/model3d" xmlns:o="urn:schemas-microsoft-com:office:office" xmlns:r="http://schemas.openxmlformats.org/officeDocument/2006/relationships" xmlns:m="http://schemas.openxmlformats.org/officeDocument/2006/math" xmlns:v="urn:schemas-microsoft-com:vml" xmlns:wp14="http://schemas.microsoft.com/office/word/2010/wordprocessingDrawing" xmlns:wp="http://schemas.openxmlformats.org/drawingml/2006/wordprocessingDrawing" xmlns:w10="urn:schemas-microsoft-com:office:word" xmlns:w="http://schemas.openxmlformats.org/wordprocessingml/2006/main" xmlns:w14="http://schemas.microsoft.com/office/word/2010/wordml" xmlns:w15="http://schemas.microsoft.com/office/word/2012/wordml" xmlns:w16cex="http://schemas.microsoft.com/office/word/2018/wordml/cex" xmlns:w16cid="http://schemas.microsoft.com/office/word/2016/wordml/cid" xmlns:w16="http://schemas.microsoft.com/office/word/2018/wordml" xmlns:w16sdtdh="http://schemas.microsoft.com/office/word/2020/wordml/sdtdatahash" xmlns:w16se="http://schemas.microsoft.com/office/word/2015/wordml/symex" xmlns:wpg="http://schemas.microsoft.com/office/word/2010/wordprocessingGroup" xmlns:wpi="http://schemas.microsoft.com/office/word/2010/wordprocessingInk" xmlns:wne="http://schemas.microsoft.com/office/word/2006/wordml" xmlns:wps="http://schemas.microsoft.com/office/word/2010/wordprocessingShape" mc:Ignorable="w14 w15 w16se w16cid w16 w16cex w16sdtdh wp14">
+<w:document xmlns:wpc="http://schemas.microsoft.com/office/word/2010/wordprocessingCanvas" xmlns:cx="http://schemas.microsoft.com/office/drawing/2014/chartex" xmlns:cx1="http://schemas.microsoft.com/office/drawing/2015/9/8/chartex" xmlns:cx2="http://schemas.microsoft.com/office/drawing/2015/10/21/chartex" xmlns:cx3="http://schemas.microsoft.com/office/drawing/2016/5/9/chartex" xmlns:cx4="http://schemas.microsoft.com/office/drawing/2016/5/10/chartex" xmlns:cx5="http://schemas.microsoft.com/office/drawing/2016/5/11/chartex" xmlns:cx6="http://schemas.microsoft.com/office/drawing/2016/5/12/chartex" xmlns:cx7="http://schemas.microsoft.com/office/drawing/2016/5/13/chartex" xmlns:cx8="http://schemas.microsoft.com/office/drawing/2016/5/14/chartex" xmlns:mc="http://schemas.openxmlformats.org/markup-compatibility/2006" xmlns:aink="http://schemas.microsoft.com/office/drawing/2016/ink" xmlns:am3d="http://schemas.microsoft.com/office/drawing/2017/model3d" xmlns:o="urn:schemas-microsoft-com:office:office" xmlns:oel="http://schemas.microsoft.com/office/2019/extlst" xmlns:r="http://schemas.openxmlformats.org/officeDocument/2006/relationships" xmlns:m="http://schemas.openxmlformats.org/officeDocument/2006/math" xmlns:v="urn:schemas-microsoft-com:vml" xmlns:wp14="http://schemas.microsoft.com/office/word/2010/wordprocessingDrawing" xmlns:wp="http://schemas.openxmlformats.org/drawingml/2006/wordprocessingDrawing" xmlns:w10="urn:schemas-microsoft-com:office:word" xmlns:w="http://schemas.openxmlformats.org/wordprocessingml/2006/main" xmlns:w14="http://schemas.microsoft.com/office/word/2010/wordml" xmlns:w15="http://schemas.microsoft.com/office/word/2012/wordml" xmlns:w16cex="http://schemas.microsoft.com/office/word/2018/wordml/cex" xmlns:w16cid="http://schemas.microsoft.com/office/word/2016/wordml/cid" xmlns:w16="http://schemas.microsoft.com/office/word/2018/wordml" xmlns:w16sdtdh="http://schemas.microsoft.com/office/word/2020/wordml/sdtdatahash" xmlns:w16se="http://schemas.microsoft.com/office/word/2015/wordml/symex" xmlns:wpg="http://schemas.microsoft.com/office/word/2010/wordprocessingGroup" xmlns:wpi="http://schemas.microsoft.com/office/word/2010/wordprocessingInk" xmlns:wne="http://schemas.microsoft.com/office/word/2006/wordml" xmlns:wps="http://schemas.microsoft.com/office/word/2010/wordprocessingShape" mc:Ignorable="w14 w15 w16se w16cid w16 w16cex w16sdtdh wp14">
   <w:body>
     <w:p>
       <w:pPr>
@@ -1331,6 +1331,154 @@
         </w:rPr>
         <w:t>Design Parameters</w:t>
       </w:r>
+      <w:r>
+        <w:rPr>
+          <w:rFonts w:ascii="Times New Roman" w:hAnsi="Times New Roman" w:cs="Times New Roman"/>
+          <w:b/>
+          <w:bCs/>
+          <w:sz w:val="24"/>
+          <w:szCs w:val="24"/>
+        </w:rPr>
+        <w:t>:</w:t>
+      </w:r>
+    </w:p>
+    <w:p>
+      <w:pPr>
+        <w:pStyle w:val="ListParagraph"/>
+        <w:numPr>
+          <w:ilvl w:val="0"/>
+          <w:numId w:val="5"/>
+        </w:numPr>
+        <w:spacing w:after="159"/>
+        <w:rPr>
+          <w:rFonts w:ascii="Times New Roman" w:hAnsi="Times New Roman" w:cs="Times New Roman"/>
+          <w:sz w:val="24"/>
+          <w:szCs w:val="24"/>
+        </w:rPr>
+      </w:pPr>
+      <w:r>
+        <w:rPr>
+          <w:rFonts w:ascii="Times New Roman" w:hAnsi="Times New Roman" w:cs="Times New Roman"/>
+          <w:sz w:val="24"/>
+          <w:szCs w:val="24"/>
+        </w:rPr>
+        <w:t>Power rating: 200W- 400W</w:t>
+      </w:r>
+    </w:p>
+    <w:p>
+      <w:pPr>
+        <w:pStyle w:val="ListParagraph"/>
+        <w:numPr>
+          <w:ilvl w:val="0"/>
+          <w:numId w:val="5"/>
+        </w:numPr>
+        <w:spacing w:after="159"/>
+        <w:rPr>
+          <w:rFonts w:ascii="Times New Roman" w:hAnsi="Times New Roman" w:cs="Times New Roman"/>
+          <w:sz w:val="24"/>
+          <w:szCs w:val="24"/>
+        </w:rPr>
+      </w:pPr>
+      <w:r>
+        <w:rPr>
+          <w:rFonts w:ascii="Times New Roman" w:hAnsi="Times New Roman" w:cs="Times New Roman"/>
+          <w:sz w:val="24"/>
+          <w:szCs w:val="24"/>
+        </w:rPr>
+        <w:t>DC voltage supply (input): 30V-40V</w:t>
+      </w:r>
+    </w:p>
+    <w:p>
+      <w:pPr>
+        <w:pStyle w:val="ListParagraph"/>
+        <w:numPr>
+          <w:ilvl w:val="0"/>
+          <w:numId w:val="5"/>
+        </w:numPr>
+        <w:spacing w:after="159"/>
+        <w:rPr>
+          <w:rFonts w:ascii="Times New Roman" w:hAnsi="Times New Roman" w:cs="Times New Roman"/>
+          <w:sz w:val="24"/>
+          <w:szCs w:val="24"/>
+        </w:rPr>
+      </w:pPr>
+      <w:r>
+        <w:rPr>
+          <w:rFonts w:ascii="Times New Roman" w:hAnsi="Times New Roman" w:cs="Times New Roman"/>
+          <w:sz w:val="24"/>
+          <w:szCs w:val="24"/>
+        </w:rPr>
+        <w:t>Switching frequency: 10kHz – 50kHz</w:t>
+      </w:r>
+    </w:p>
+    <w:p>
+      <w:pPr>
+        <w:pStyle w:val="ListParagraph"/>
+        <w:numPr>
+          <w:ilvl w:val="0"/>
+          <w:numId w:val="5"/>
+        </w:numPr>
+        <w:spacing w:after="159"/>
+        <w:rPr>
+          <w:rFonts w:ascii="Times New Roman" w:hAnsi="Times New Roman" w:cs="Times New Roman"/>
+          <w:sz w:val="24"/>
+          <w:szCs w:val="24"/>
+        </w:rPr>
+      </w:pPr>
+      <w:r>
+        <w:rPr>
+          <w:rFonts w:ascii="Times New Roman" w:hAnsi="Times New Roman" w:cs="Times New Roman"/>
+          <w:sz w:val="24"/>
+          <w:szCs w:val="24"/>
+        </w:rPr>
+        <w:t>Duty Cycle: 70% - 85%.</w:t>
+      </w:r>
+    </w:p>
+    <w:p>
+      <w:pPr>
+        <w:pStyle w:val="ListParagraph"/>
+        <w:numPr>
+          <w:ilvl w:val="0"/>
+          <w:numId w:val="5"/>
+        </w:numPr>
+        <w:spacing w:after="159"/>
+        <w:rPr>
+          <w:rFonts w:ascii="Times New Roman" w:hAnsi="Times New Roman" w:cs="Times New Roman"/>
+          <w:sz w:val="24"/>
+          <w:szCs w:val="24"/>
+        </w:rPr>
+      </w:pPr>
+      <w:r>
+        <w:rPr>
+          <w:rFonts w:ascii="Times New Roman" w:hAnsi="Times New Roman" w:cs="Times New Roman"/>
+          <w:sz w:val="24"/>
+          <w:szCs w:val="24"/>
+        </w:rPr>
+        <w:t>Current ripple in the inductor: less than 10% of the max current</w:t>
+      </w:r>
+    </w:p>
+    <w:p>
+      <w:pPr>
+        <w:pStyle w:val="ListParagraph"/>
+        <w:numPr>
+          <w:ilvl w:val="0"/>
+          <w:numId w:val="5"/>
+        </w:numPr>
+        <w:spacing w:after="159"/>
+        <w:rPr>
+          <w:rFonts w:ascii="Times New Roman" w:hAnsi="Times New Roman" w:cs="Times New Roman"/>
+          <w:sz w:val="24"/>
+          <w:szCs w:val="24"/>
+        </w:rPr>
+      </w:pPr>
+      <w:r>
+        <w:rPr>
+          <w:rFonts w:ascii="Times New Roman" w:hAnsi="Times New Roman" w:cs="Times New Roman"/>
+          <w:sz w:val="24"/>
+          <w:szCs w:val="24"/>
+        </w:rPr>
+        <w:t>Output voltage ripple measured at the load: less than 1% at the max load</w:t>
+      </w:r>
     </w:p>
     <w:p>
       <w:pPr>
@@ -1338,17 +1486,34 @@
         <w:ind w:left="0" w:firstLine="0"/>
         <w:rPr>
           <w:rFonts w:ascii="Times New Roman" w:hAnsi="Times New Roman" w:cs="Times New Roman"/>
-          <w:sz w:val="24"/>
-          <w:szCs w:val="24"/>
-        </w:rPr>
-      </w:pPr>
-      <w:r>
-        <w:rPr>
-          <w:rFonts w:ascii="Times New Roman" w:hAnsi="Times New Roman" w:cs="Times New Roman"/>
-          <w:sz w:val="24"/>
-          <w:szCs w:val="24"/>
-        </w:rPr>
-        <w:t>Power rating: 200W- 400W</w:t>
+          <w:b/>
+          <w:bCs/>
+          <w:sz w:val="24"/>
+          <w:szCs w:val="24"/>
+        </w:rPr>
+      </w:pPr>
+    </w:p>
+    <w:p>
+      <w:pPr>
+        <w:spacing w:after="160"/>
+        <w:ind w:left="0" w:firstLine="0"/>
+        <w:rPr>
+          <w:rFonts w:ascii="Times New Roman" w:hAnsi="Times New Roman" w:cs="Times New Roman"/>
+          <w:b/>
+          <w:bCs/>
+          <w:sz w:val="24"/>
+          <w:szCs w:val="24"/>
+        </w:rPr>
+      </w:pPr>
+      <w:r>
+        <w:rPr>
+          <w:rFonts w:ascii="Times New Roman" w:hAnsi="Times New Roman" w:cs="Times New Roman"/>
+          <w:b/>
+          <w:bCs/>
+          <w:sz w:val="24"/>
+          <w:szCs w:val="24"/>
+        </w:rPr>
+        <w:br w:type="page"/>
       </w:r>
     </w:p>
     <w:p>
@@ -1357,434 +1522,306 @@
         <w:ind w:left="0" w:firstLine="0"/>
         <w:rPr>
           <w:rFonts w:ascii="Times New Roman" w:hAnsi="Times New Roman" w:cs="Times New Roman"/>
-          <w:sz w:val="24"/>
-          <w:szCs w:val="24"/>
-        </w:rPr>
-      </w:pPr>
-      <w:r>
-        <w:rPr>
-          <w:rFonts w:ascii="Times New Roman" w:hAnsi="Times New Roman" w:cs="Times New Roman"/>
-          <w:sz w:val="24"/>
-          <w:szCs w:val="24"/>
-        </w:rPr>
-        <w:t>DC voltage supply (input): 30V-40V</w:t>
-      </w:r>
-    </w:p>
-    <w:p>
-      <w:pPr>
+          <w:b/>
+          <w:bCs/>
+          <w:sz w:val="24"/>
+          <w:szCs w:val="24"/>
+        </w:rPr>
+      </w:pPr>
+      <w:r>
+        <w:rPr>
+          <w:rFonts w:ascii="Times New Roman" w:hAnsi="Times New Roman" w:cs="Times New Roman"/>
+          <w:b/>
+          <w:bCs/>
+          <w:sz w:val="24"/>
+          <w:szCs w:val="24"/>
+        </w:rPr>
+        <w:lastRenderedPageBreak/>
+        <w:t>Design</w:t>
+      </w:r>
+      <w:r>
+        <w:rPr>
+          <w:rFonts w:ascii="Times New Roman" w:hAnsi="Times New Roman" w:cs="Times New Roman"/>
+          <w:b/>
+          <w:bCs/>
+          <w:sz w:val="24"/>
+          <w:szCs w:val="24"/>
+        </w:rPr>
+        <w:t xml:space="preserve"> </w:t>
+      </w:r>
+      <w:r>
+        <w:rPr>
+          <w:rFonts w:ascii="Times New Roman" w:hAnsi="Times New Roman" w:cs="Times New Roman"/>
+          <w:b/>
+          <w:bCs/>
+          <w:sz w:val="24"/>
+          <w:szCs w:val="24"/>
+        </w:rPr>
+        <w:t>Elements</w:t>
+      </w:r>
+      <w:r>
+        <w:rPr>
+          <w:rFonts w:ascii="Times New Roman" w:hAnsi="Times New Roman" w:cs="Times New Roman"/>
+          <w:b/>
+          <w:bCs/>
+          <w:sz w:val="24"/>
+          <w:szCs w:val="24"/>
+        </w:rPr>
+        <w:t>:</w:t>
+      </w:r>
+      <w:r>
+        <w:rPr>
+          <w:rFonts w:ascii="Times New Roman" w:hAnsi="Times New Roman" w:cs="Times New Roman"/>
+          <w:b/>
+          <w:bCs/>
+          <w:sz w:val="24"/>
+          <w:szCs w:val="24"/>
+        </w:rPr>
+        <w:t xml:space="preserve"> </w:t>
+      </w:r>
+    </w:p>
+    <w:p>
+      <w:pPr>
+        <w:pStyle w:val="ListParagraph"/>
+        <w:numPr>
+          <w:ilvl w:val="0"/>
+          <w:numId w:val="6"/>
+        </w:numPr>
         <w:spacing w:after="159"/>
-        <w:ind w:left="0" w:firstLine="0"/>
-        <w:rPr>
-          <w:rFonts w:ascii="Times New Roman" w:hAnsi="Times New Roman" w:cs="Times New Roman"/>
-          <w:sz w:val="24"/>
-          <w:szCs w:val="24"/>
-        </w:rPr>
-      </w:pPr>
-      <w:r>
-        <w:rPr>
-          <w:rFonts w:ascii="Times New Roman" w:hAnsi="Times New Roman" w:cs="Times New Roman"/>
-          <w:sz w:val="24"/>
-          <w:szCs w:val="24"/>
-        </w:rPr>
-        <w:t>Switching frequency: 10kHz – 50kHz</w:t>
-      </w:r>
-    </w:p>
-    <w:p>
-      <w:pPr>
+        <w:rPr>
+          <w:rFonts w:ascii="Times New Roman" w:hAnsi="Times New Roman" w:cs="Times New Roman"/>
+          <w:sz w:val="24"/>
+          <w:szCs w:val="24"/>
+        </w:rPr>
+      </w:pPr>
+      <w:r>
+        <w:rPr>
+          <w:rFonts w:ascii="Times New Roman" w:hAnsi="Times New Roman" w:cs="Times New Roman"/>
+          <w:sz w:val="24"/>
+          <w:szCs w:val="24"/>
+        </w:rPr>
+        <w:t>(2)</w:t>
+      </w:r>
+      <w:r>
+        <w:rPr>
+          <w:rFonts w:ascii="Times New Roman" w:hAnsi="Times New Roman" w:cs="Times New Roman"/>
+          <w:sz w:val="24"/>
+          <w:szCs w:val="24"/>
+        </w:rPr>
+        <w:t xml:space="preserve"> M</w:t>
+      </w:r>
+      <w:r>
+        <w:rPr>
+          <w:rFonts w:ascii="Times New Roman" w:hAnsi="Times New Roman" w:cs="Times New Roman"/>
+          <w:sz w:val="24"/>
+          <w:szCs w:val="24"/>
+        </w:rPr>
+        <w:t>OSFETS</w:t>
+      </w:r>
+    </w:p>
+    <w:p>
+      <w:pPr>
+        <w:pStyle w:val="ListParagraph"/>
+        <w:numPr>
+          <w:ilvl w:val="0"/>
+          <w:numId w:val="6"/>
+        </w:numPr>
         <w:spacing w:after="159"/>
-        <w:ind w:left="0" w:firstLine="0"/>
-        <w:rPr>
-          <w:rFonts w:ascii="Times New Roman" w:hAnsi="Times New Roman" w:cs="Times New Roman"/>
-          <w:sz w:val="24"/>
-          <w:szCs w:val="24"/>
-        </w:rPr>
-      </w:pPr>
-      <w:r>
-        <w:rPr>
-          <w:rFonts w:ascii="Times New Roman" w:hAnsi="Times New Roman" w:cs="Times New Roman"/>
-          <w:sz w:val="24"/>
-          <w:szCs w:val="24"/>
-        </w:rPr>
-        <w:t>Duty Cycle: 70% - 85%.</w:t>
-      </w:r>
-    </w:p>
-    <w:p>
-      <w:pPr>
+        <w:rPr>
+          <w:rFonts w:ascii="Times New Roman" w:hAnsi="Times New Roman" w:cs="Times New Roman"/>
+          <w:sz w:val="24"/>
+          <w:szCs w:val="24"/>
+        </w:rPr>
+      </w:pPr>
+      <w:r>
+        <w:rPr>
+          <w:rFonts w:ascii="Times New Roman" w:hAnsi="Times New Roman" w:cs="Times New Roman"/>
+          <w:sz w:val="24"/>
+          <w:szCs w:val="24"/>
+        </w:rPr>
+        <w:t>218</w:t>
+      </w:r>
+      <w:r>
+        <w:rPr>
+          <w:rFonts w:ascii="Times New Roman" w:hAnsi="Times New Roman" w:cs="Times New Roman"/>
+          <w:sz w:val="24"/>
+          <w:szCs w:val="24"/>
+        </w:rPr>
+        <w:t xml:space="preserve"> </w:t>
+      </w:r>
+      <w:r>
+        <w:rPr>
+          <w:rFonts w:ascii="Times New Roman" w:hAnsi="Times New Roman" w:cs="Times New Roman"/>
+          <w:sz w:val="24"/>
+          <w:szCs w:val="24"/>
+        </w:rPr>
+        <w:t>µH</w:t>
+      </w:r>
+      <w:r>
+        <w:rPr>
+          <w:rFonts w:ascii="Times New Roman" w:hAnsi="Times New Roman" w:cs="Times New Roman"/>
+          <w:sz w:val="24"/>
+          <w:szCs w:val="24"/>
+        </w:rPr>
+        <w:t xml:space="preserve"> Inductor</w:t>
+      </w:r>
+    </w:p>
+    <w:p>
+      <w:pPr>
+        <w:pStyle w:val="ListParagraph"/>
+        <w:numPr>
+          <w:ilvl w:val="0"/>
+          <w:numId w:val="6"/>
+        </w:numPr>
         <w:spacing w:after="159"/>
-        <w:ind w:left="0" w:firstLine="0"/>
-        <w:rPr>
-          <w:rFonts w:ascii="Times New Roman" w:hAnsi="Times New Roman" w:cs="Times New Roman"/>
-          <w:sz w:val="24"/>
-          <w:szCs w:val="24"/>
-        </w:rPr>
-      </w:pPr>
-      <w:r>
-        <w:rPr>
-          <w:rFonts w:ascii="Times New Roman" w:hAnsi="Times New Roman" w:cs="Times New Roman"/>
-          <w:sz w:val="24"/>
-          <w:szCs w:val="24"/>
-        </w:rPr>
-        <w:t>Current ripple in the inductor: less than 10% of the max current</w:t>
-      </w:r>
-    </w:p>
-    <w:p>
-      <w:pPr>
+        <w:rPr>
+          <w:rFonts w:ascii="Times New Roman" w:hAnsi="Times New Roman" w:cs="Times New Roman"/>
+          <w:sz w:val="24"/>
+          <w:szCs w:val="24"/>
+        </w:rPr>
+      </w:pPr>
+      <w:r>
+        <w:rPr>
+          <w:rFonts w:ascii="Times New Roman" w:hAnsi="Times New Roman" w:cs="Times New Roman"/>
+          <w:sz w:val="24"/>
+          <w:szCs w:val="24"/>
+        </w:rPr>
+        <w:t>23.6</w:t>
+      </w:r>
+      <w:r>
+        <w:rPr>
+          <w:rFonts w:ascii="Times New Roman" w:hAnsi="Times New Roman" w:cs="Times New Roman"/>
+          <w:sz w:val="24"/>
+          <w:szCs w:val="24"/>
+        </w:rPr>
+        <w:t xml:space="preserve"> </w:t>
+      </w:r>
+      <w:r>
+        <w:rPr>
+          <w:rFonts w:ascii="Times New Roman" w:hAnsi="Times New Roman" w:cs="Times New Roman"/>
+          <w:sz w:val="24"/>
+          <w:szCs w:val="24"/>
+        </w:rPr>
+        <w:t>µF</w:t>
+      </w:r>
+      <w:r>
+        <w:rPr>
+          <w:rFonts w:ascii="Times New Roman" w:hAnsi="Times New Roman" w:cs="Times New Roman"/>
+          <w:sz w:val="24"/>
+          <w:szCs w:val="24"/>
+        </w:rPr>
+        <w:t xml:space="preserve"> </w:t>
+      </w:r>
+      <w:r>
+        <w:rPr>
+          <w:rFonts w:ascii="Times New Roman" w:hAnsi="Times New Roman" w:cs="Times New Roman"/>
+          <w:sz w:val="24"/>
+          <w:szCs w:val="24"/>
+        </w:rPr>
+        <w:t>Capacitor</w:t>
+      </w:r>
+    </w:p>
+    <w:p>
+      <w:pPr>
+        <w:pStyle w:val="ListParagraph"/>
+        <w:numPr>
+          <w:ilvl w:val="0"/>
+          <w:numId w:val="6"/>
+        </w:numPr>
         <w:spacing w:after="159"/>
-        <w:ind w:left="0" w:firstLine="0"/>
-        <w:rPr>
-          <w:rFonts w:ascii="Times New Roman" w:hAnsi="Times New Roman" w:cs="Times New Roman"/>
-          <w:sz w:val="24"/>
-          <w:szCs w:val="24"/>
-        </w:rPr>
-      </w:pPr>
-      <w:r>
-        <w:rPr>
-          <w:rFonts w:ascii="Times New Roman" w:hAnsi="Times New Roman" w:cs="Times New Roman"/>
-          <w:sz w:val="24"/>
-          <w:szCs w:val="24"/>
-        </w:rPr>
-        <w:t>Output voltage ripple measured at the load: less than 1% at the max load</w:t>
-      </w:r>
-    </w:p>
-    <w:p>
-      <w:pPr>
+        <w:rPr>
+          <w:rFonts w:ascii="Times New Roman" w:hAnsi="Times New Roman" w:cs="Times New Roman"/>
+          <w:sz w:val="24"/>
+          <w:szCs w:val="24"/>
+        </w:rPr>
+      </w:pPr>
+      <w:r>
+        <w:rPr>
+          <w:rFonts w:ascii="Times New Roman" w:hAnsi="Times New Roman" w:cs="Times New Roman"/>
+          <w:sz w:val="24"/>
+          <w:szCs w:val="24"/>
+        </w:rPr>
+        <w:t xml:space="preserve">1.96 </w:t>
+      </w:r>
+      <w:r>
+        <w:rPr>
+          <w:rFonts w:ascii="Times New Roman" w:hAnsi="Times New Roman" w:cs="Times New Roman"/>
+          <w:sz w:val="24"/>
+          <w:szCs w:val="24"/>
+        </w:rPr>
+        <w:t xml:space="preserve">Ω </w:t>
+      </w:r>
+      <w:r>
+        <w:rPr>
+          <w:rFonts w:ascii="Times New Roman" w:hAnsi="Times New Roman" w:cs="Times New Roman"/>
+          <w:sz w:val="24"/>
+          <w:szCs w:val="24"/>
+        </w:rPr>
+        <w:t>Resistor</w:t>
+      </w:r>
+    </w:p>
+    <w:p>
+      <w:pPr>
+        <w:pStyle w:val="ListParagraph"/>
+        <w:numPr>
+          <w:ilvl w:val="0"/>
+          <w:numId w:val="6"/>
+        </w:numPr>
         <w:spacing w:after="159"/>
-        <w:ind w:left="0" w:firstLine="0"/>
-        <w:rPr>
-          <w:rFonts w:ascii="Times New Roman" w:hAnsi="Times New Roman" w:cs="Times New Roman"/>
-          <w:b/>
-          <w:bCs/>
-          <w:sz w:val="24"/>
-          <w:szCs w:val="24"/>
-        </w:rPr>
-      </w:pPr>
-    </w:p>
-    <w:p>
-      <w:pPr>
+        <w:rPr>
+          <w:rFonts w:ascii="Times New Roman" w:hAnsi="Times New Roman" w:cs="Times New Roman"/>
+          <w:sz w:val="24"/>
+          <w:szCs w:val="24"/>
+        </w:rPr>
+      </w:pPr>
+      <w:r>
+        <w:rPr>
+          <w:rFonts w:ascii="Times New Roman" w:hAnsi="Times New Roman" w:cs="Times New Roman"/>
+          <w:sz w:val="24"/>
+          <w:szCs w:val="24"/>
+        </w:rPr>
+        <w:t>DC Voltage Supply</w:t>
+      </w:r>
+      <w:r>
+        <w:rPr>
+          <w:rFonts w:ascii="Times New Roman" w:hAnsi="Times New Roman" w:cs="Times New Roman"/>
+          <w:sz w:val="24"/>
+          <w:szCs w:val="24"/>
+        </w:rPr>
+        <w:t xml:space="preserve"> (Capable of 40V)</w:t>
+      </w:r>
+    </w:p>
+    <w:p>
+      <w:pPr>
+        <w:pStyle w:val="ListParagraph"/>
+        <w:numPr>
+          <w:ilvl w:val="0"/>
+          <w:numId w:val="6"/>
+        </w:numPr>
         <w:spacing w:after="159"/>
-        <w:ind w:left="0" w:firstLine="0"/>
-        <w:rPr>
-          <w:rFonts w:ascii="Times New Roman" w:hAnsi="Times New Roman" w:cs="Times New Roman"/>
-          <w:b/>
-          <w:bCs/>
-          <w:sz w:val="24"/>
-          <w:szCs w:val="24"/>
-        </w:rPr>
-      </w:pPr>
-      <w:r>
-        <w:rPr>
-          <w:rFonts w:ascii="Times New Roman" w:hAnsi="Times New Roman" w:cs="Times New Roman"/>
-          <w:b/>
-          <w:bCs/>
-          <w:sz w:val="24"/>
-          <w:szCs w:val="24"/>
-        </w:rPr>
-        <w:t>Design</w:t>
-      </w:r>
-      <w:r>
-        <w:rPr>
-          <w:rFonts w:ascii="Times New Roman" w:hAnsi="Times New Roman" w:cs="Times New Roman"/>
-          <w:b/>
-          <w:bCs/>
-          <w:sz w:val="24"/>
-          <w:szCs w:val="24"/>
-        </w:rPr>
-        <w:t xml:space="preserve"> </w:t>
-      </w:r>
-      <w:r>
-        <w:rPr>
-          <w:rFonts w:ascii="Times New Roman" w:hAnsi="Times New Roman" w:cs="Times New Roman"/>
-          <w:b/>
-          <w:bCs/>
-          <w:sz w:val="24"/>
-          <w:szCs w:val="24"/>
-        </w:rPr>
-        <w:t>Elements</w:t>
-      </w:r>
-      <w:r>
-        <w:rPr>
-          <w:rFonts w:ascii="Times New Roman" w:hAnsi="Times New Roman" w:cs="Times New Roman"/>
-          <w:b/>
-          <w:bCs/>
-          <w:sz w:val="24"/>
-          <w:szCs w:val="24"/>
-        </w:rPr>
-        <w:t>:</w:t>
-      </w:r>
-      <w:r>
-        <w:rPr>
-          <w:rFonts w:ascii="Times New Roman" w:hAnsi="Times New Roman" w:cs="Times New Roman"/>
-          <w:b/>
-          <w:bCs/>
-          <w:sz w:val="24"/>
-          <w:szCs w:val="24"/>
-        </w:rPr>
-        <w:t xml:space="preserve"> </w:t>
-      </w:r>
-    </w:p>
-    <w:p>
-      <w:pPr>
+        <w:rPr>
+          <w:rFonts w:ascii="Times New Roman" w:hAnsi="Times New Roman" w:cs="Times New Roman"/>
+          <w:sz w:val="24"/>
+          <w:szCs w:val="24"/>
+        </w:rPr>
+      </w:pPr>
+      <w:r>
+        <w:rPr>
+          <w:rFonts w:ascii="Times New Roman" w:hAnsi="Times New Roman" w:cs="Times New Roman"/>
+          <w:sz w:val="24"/>
+          <w:szCs w:val="24"/>
+        </w:rPr>
+        <w:t>PWM Generator</w:t>
+      </w:r>
+    </w:p>
+    <w:p>
+      <w:pPr>
+        <w:pStyle w:val="ListParagraph"/>
+        <w:numPr>
+          <w:ilvl w:val="0"/>
+          <w:numId w:val="6"/>
+        </w:numPr>
         <w:spacing w:after="159"/>
-        <w:ind w:left="0" w:firstLine="0"/>
-        <w:rPr>
-          <w:rFonts w:ascii="Times New Roman" w:hAnsi="Times New Roman" w:cs="Times New Roman"/>
-          <w:sz w:val="24"/>
-          <w:szCs w:val="24"/>
-        </w:rPr>
-      </w:pPr>
-      <w:r>
-        <w:rPr>
-          <w:rFonts w:ascii="Times New Roman" w:hAnsi="Times New Roman" w:cs="Times New Roman"/>
-          <w:sz w:val="24"/>
-          <w:szCs w:val="24"/>
-        </w:rPr>
-        <w:t>(2)</w:t>
-      </w:r>
-      <w:r>
-        <w:rPr>
-          <w:rFonts w:ascii="Times New Roman" w:hAnsi="Times New Roman" w:cs="Times New Roman"/>
-          <w:sz w:val="24"/>
-          <w:szCs w:val="24"/>
-        </w:rPr>
-        <w:t xml:space="preserve"> M</w:t>
-      </w:r>
-      <w:r>
-        <w:rPr>
-          <w:rFonts w:ascii="Times New Roman" w:hAnsi="Times New Roman" w:cs="Times New Roman"/>
-          <w:sz w:val="24"/>
-          <w:szCs w:val="24"/>
-        </w:rPr>
-        <w:t>OSFETS</w:t>
-      </w:r>
-    </w:p>
-    <w:p>
-      <w:pPr>
-        <w:spacing w:after="159"/>
-        <w:ind w:left="0" w:firstLine="0"/>
-        <w:rPr>
-          <w:rFonts w:ascii="Times New Roman" w:hAnsi="Times New Roman" w:cs="Times New Roman"/>
-          <w:sz w:val="24"/>
-          <w:szCs w:val="24"/>
-        </w:rPr>
-      </w:pPr>
-      <w:r>
-        <w:rPr>
-          <w:rFonts w:ascii="Times New Roman" w:hAnsi="Times New Roman" w:cs="Times New Roman"/>
-          <w:sz w:val="24"/>
-          <w:szCs w:val="24"/>
-        </w:rPr>
-        <w:t>(1)</w:t>
-      </w:r>
-      <w:r>
-        <w:rPr>
-          <w:rFonts w:ascii="Times New Roman" w:hAnsi="Times New Roman" w:cs="Times New Roman"/>
-          <w:sz w:val="24"/>
-          <w:szCs w:val="24"/>
-        </w:rPr>
-        <w:t xml:space="preserve"> </w:t>
-      </w:r>
-      <w:r>
-        <w:rPr>
-          <w:rFonts w:ascii="Times New Roman" w:hAnsi="Times New Roman" w:cs="Times New Roman"/>
-          <w:sz w:val="24"/>
-          <w:szCs w:val="24"/>
-        </w:rPr>
-        <w:t>218</w:t>
-      </w:r>
-      <w:r>
-        <w:rPr>
-          <w:rFonts w:ascii="Times New Roman" w:hAnsi="Times New Roman" w:cs="Times New Roman"/>
-          <w:sz w:val="24"/>
-          <w:szCs w:val="24"/>
-        </w:rPr>
-        <w:t xml:space="preserve"> </w:t>
-      </w:r>
-      <w:r>
-        <w:rPr>
-          <w:rFonts w:ascii="Times New Roman" w:hAnsi="Times New Roman" w:cs="Times New Roman"/>
-          <w:sz w:val="24"/>
-          <w:szCs w:val="24"/>
-        </w:rPr>
-        <w:t>µH</w:t>
-      </w:r>
-      <w:r>
-        <w:rPr>
-          <w:rFonts w:ascii="Times New Roman" w:hAnsi="Times New Roman" w:cs="Times New Roman"/>
-          <w:sz w:val="24"/>
-          <w:szCs w:val="24"/>
-        </w:rPr>
-        <w:t xml:space="preserve"> Inductor</w:t>
-      </w:r>
-    </w:p>
-    <w:p>
-      <w:pPr>
-        <w:spacing w:after="159"/>
-        <w:ind w:left="0" w:firstLine="0"/>
-        <w:rPr>
-          <w:rFonts w:ascii="Times New Roman" w:hAnsi="Times New Roman" w:cs="Times New Roman"/>
-          <w:sz w:val="24"/>
-          <w:szCs w:val="24"/>
-        </w:rPr>
-      </w:pPr>
-      <w:r>
-        <w:rPr>
-          <w:rFonts w:ascii="Times New Roman" w:hAnsi="Times New Roman" w:cs="Times New Roman"/>
-          <w:sz w:val="24"/>
-          <w:szCs w:val="24"/>
-        </w:rPr>
-        <w:t>(1)</w:t>
-      </w:r>
-      <w:r>
-        <w:rPr>
-          <w:rFonts w:ascii="Times New Roman" w:hAnsi="Times New Roman" w:cs="Times New Roman"/>
-          <w:sz w:val="24"/>
-          <w:szCs w:val="24"/>
-        </w:rPr>
-        <w:t xml:space="preserve"> </w:t>
-      </w:r>
-      <w:r>
-        <w:rPr>
-          <w:rFonts w:ascii="Times New Roman" w:hAnsi="Times New Roman" w:cs="Times New Roman"/>
-          <w:sz w:val="24"/>
-          <w:szCs w:val="24"/>
-        </w:rPr>
-        <w:t>23.6</w:t>
-      </w:r>
-      <w:r>
-        <w:rPr>
-          <w:rFonts w:ascii="Times New Roman" w:hAnsi="Times New Roman" w:cs="Times New Roman"/>
-          <w:sz w:val="24"/>
-          <w:szCs w:val="24"/>
-        </w:rPr>
-        <w:t xml:space="preserve"> </w:t>
-      </w:r>
-      <w:r>
-        <w:rPr>
-          <w:rFonts w:ascii="Times New Roman" w:hAnsi="Times New Roman" w:cs="Times New Roman"/>
-          <w:sz w:val="24"/>
-          <w:szCs w:val="24"/>
-        </w:rPr>
-        <w:t>µF</w:t>
-      </w:r>
-      <w:r>
-        <w:rPr>
-          <w:rFonts w:ascii="Times New Roman" w:hAnsi="Times New Roman" w:cs="Times New Roman"/>
-          <w:sz w:val="24"/>
-          <w:szCs w:val="24"/>
-        </w:rPr>
-        <w:t xml:space="preserve"> </w:t>
-      </w:r>
-      <w:r>
-        <w:rPr>
-          <w:rFonts w:ascii="Times New Roman" w:hAnsi="Times New Roman" w:cs="Times New Roman"/>
-          <w:sz w:val="24"/>
-          <w:szCs w:val="24"/>
-        </w:rPr>
-        <w:t>Capacitor</w:t>
-      </w:r>
-    </w:p>
-    <w:p>
-      <w:pPr>
-        <w:spacing w:after="159"/>
-        <w:ind w:left="0" w:firstLine="0"/>
-        <w:rPr>
-          <w:rFonts w:ascii="Times New Roman" w:hAnsi="Times New Roman" w:cs="Times New Roman"/>
-          <w:sz w:val="24"/>
-          <w:szCs w:val="24"/>
-        </w:rPr>
-      </w:pPr>
-      <w:r>
-        <w:rPr>
-          <w:rFonts w:ascii="Times New Roman" w:hAnsi="Times New Roman" w:cs="Times New Roman"/>
-          <w:sz w:val="24"/>
-          <w:szCs w:val="24"/>
-        </w:rPr>
-        <w:lastRenderedPageBreak/>
-        <w:t>(1)</w:t>
-      </w:r>
-      <w:r>
-        <w:rPr>
-          <w:rFonts w:ascii="Times New Roman" w:hAnsi="Times New Roman" w:cs="Times New Roman"/>
-          <w:sz w:val="24"/>
-          <w:szCs w:val="24"/>
-        </w:rPr>
-        <w:t xml:space="preserve"> </w:t>
-      </w:r>
-      <w:r>
-        <w:rPr>
-          <w:rFonts w:ascii="Times New Roman" w:hAnsi="Times New Roman" w:cs="Times New Roman"/>
-          <w:sz w:val="24"/>
-          <w:szCs w:val="24"/>
-        </w:rPr>
-        <w:t xml:space="preserve">1.96 </w:t>
-      </w:r>
-      <w:r>
-        <w:rPr>
-          <w:rFonts w:ascii="Times New Roman" w:hAnsi="Times New Roman" w:cs="Times New Roman"/>
-          <w:sz w:val="24"/>
-          <w:szCs w:val="24"/>
-        </w:rPr>
-        <w:t xml:space="preserve">Ω </w:t>
-      </w:r>
-      <w:r>
-        <w:rPr>
-          <w:rFonts w:ascii="Times New Roman" w:hAnsi="Times New Roman" w:cs="Times New Roman"/>
-          <w:sz w:val="24"/>
-          <w:szCs w:val="24"/>
-        </w:rPr>
-        <w:t>Resistor</w:t>
-      </w:r>
-    </w:p>
-    <w:p>
-      <w:pPr>
-        <w:spacing w:after="159"/>
-        <w:ind w:left="0" w:firstLine="0"/>
-        <w:rPr>
-          <w:rFonts w:ascii="Times New Roman" w:hAnsi="Times New Roman" w:cs="Times New Roman"/>
-          <w:sz w:val="24"/>
-          <w:szCs w:val="24"/>
-        </w:rPr>
-      </w:pPr>
-      <w:r>
-        <w:rPr>
-          <w:rFonts w:ascii="Times New Roman" w:hAnsi="Times New Roman" w:cs="Times New Roman"/>
-          <w:sz w:val="24"/>
-          <w:szCs w:val="24"/>
-        </w:rPr>
-        <w:t>DC Voltage Supply</w:t>
-      </w:r>
-      <w:r>
-        <w:rPr>
-          <w:rFonts w:ascii="Times New Roman" w:hAnsi="Times New Roman" w:cs="Times New Roman"/>
-          <w:sz w:val="24"/>
-          <w:szCs w:val="24"/>
-        </w:rPr>
-        <w:t xml:space="preserve"> (Capable of 40V)</w:t>
-      </w:r>
-    </w:p>
-    <w:p>
-      <w:pPr>
-        <w:spacing w:after="159"/>
-        <w:ind w:left="0" w:firstLine="0"/>
-        <w:rPr>
-          <w:rFonts w:ascii="Times New Roman" w:hAnsi="Times New Roman" w:cs="Times New Roman"/>
-          <w:sz w:val="24"/>
-          <w:szCs w:val="24"/>
-        </w:rPr>
-      </w:pPr>
-      <w:r>
-        <w:rPr>
-          <w:rFonts w:ascii="Times New Roman" w:hAnsi="Times New Roman" w:cs="Times New Roman"/>
-          <w:sz w:val="24"/>
-          <w:szCs w:val="24"/>
-        </w:rPr>
-        <w:t>PWM Generator</w:t>
-      </w:r>
-    </w:p>
-    <w:p>
-      <w:pPr>
-        <w:spacing w:after="159"/>
-        <w:ind w:left="0" w:firstLine="0"/>
         <w:rPr>
           <w:rFonts w:ascii="Times New Roman" w:hAnsi="Times New Roman" w:cs="Times New Roman"/>
           <w:sz w:val="24"/>
@@ -1964,9 +2001,7 @@
     </w:p>
     <w:p>
       <w:pPr>
-        <w:tabs>
-          <w:tab w:val="left" w:pos="1693"/>
-        </w:tabs>
+        <w:spacing w:after="160"/>
         <w:ind w:left="0" w:firstLine="0"/>
         <w:rPr>
           <w:rFonts w:ascii="Times New Roman" w:hAnsi="Times New Roman" w:cs="Times New Roman"/>
@@ -1976,51 +2011,16 @@
           <w:szCs w:val="24"/>
         </w:rPr>
       </w:pPr>
-    </w:p>
-    <w:p>
-      <w:pPr>
-        <w:tabs>
-          <w:tab w:val="left" w:pos="1693"/>
-        </w:tabs>
-        <w:ind w:left="0" w:firstLine="0"/>
-        <w:rPr>
-          <w:rFonts w:ascii="Times New Roman" w:hAnsi="Times New Roman" w:cs="Times New Roman"/>
-          <w:b/>
-          <w:bCs/>
-          <w:sz w:val="24"/>
-          <w:szCs w:val="24"/>
-        </w:rPr>
-      </w:pPr>
-    </w:p>
-    <w:p>
-      <w:pPr>
-        <w:tabs>
-          <w:tab w:val="left" w:pos="1693"/>
-        </w:tabs>
-        <w:ind w:left="0" w:firstLine="0"/>
-        <w:rPr>
-          <w:rFonts w:ascii="Times New Roman" w:hAnsi="Times New Roman" w:cs="Times New Roman"/>
-          <w:b/>
-          <w:bCs/>
-          <w:sz w:val="24"/>
-          <w:szCs w:val="24"/>
-        </w:rPr>
-      </w:pPr>
-    </w:p>
-    <w:p>
-      <w:pPr>
-        <w:tabs>
-          <w:tab w:val="left" w:pos="1693"/>
-        </w:tabs>
-        <w:ind w:left="0" w:firstLine="0"/>
-        <w:rPr>
-          <w:rFonts w:ascii="Times New Roman" w:hAnsi="Times New Roman" w:cs="Times New Roman"/>
-          <w:b/>
-          <w:bCs/>
-          <w:sz w:val="24"/>
-          <w:szCs w:val="24"/>
-        </w:rPr>
-      </w:pPr>
+      <w:r>
+        <w:rPr>
+          <w:rFonts w:ascii="Times New Roman" w:hAnsi="Times New Roman" w:cs="Times New Roman"/>
+          <w:b/>
+          <w:bCs/>
+          <w:sz w:val="24"/>
+          <w:szCs w:val="24"/>
+        </w:rPr>
+        <w:br w:type="page"/>
+      </w:r>
     </w:p>
     <w:p>
       <w:pPr>
@@ -2159,26 +2159,6 @@
         </w:rPr>
         <w:t>capacitor values. I suggest using ceramic capacitors for filtering, voltage rating of about 100VAC.</w:t>
       </w:r>
-    </w:p>
-    <w:p>
-      <w:pPr>
-        <w:pStyle w:val="ListParagraph"/>
-        <w:numPr>
-          <w:ilvl w:val="0"/>
-          <w:numId w:val="4"/>
-        </w:numPr>
-        <w:tabs>
-          <w:tab w:val="left" w:pos="1693"/>
-        </w:tabs>
-        <w:jc w:val="center"/>
-        <w:rPr>
-          <w:rFonts w:ascii="Times New Roman" w:hAnsi="Times New Roman" w:cs="Times New Roman"/>
-          <w:b/>
-          <w:bCs/>
-          <w:sz w:val="24"/>
-          <w:szCs w:val="24"/>
-        </w:rPr>
-      </w:pPr>
       <w:r>
         <w:rPr>
           <w:rFonts w:ascii="Times New Roman" w:hAnsi="Times New Roman" w:cs="Times New Roman"/>
@@ -3728,7 +3708,7 @@
                 <v:path arrowok="t" fillok="f" o:connecttype="none"/>
                 <o:lock v:ext="edit" shapetype="t"/>
               </v:shapetype>
-              <v:shape id="Straight Arrow Connector 1" o:spid="_x0000_s1026" type="#_x0000_t32" style="position:absolute;margin-left:159.05pt;margin-top:12.3pt;width:31.85pt;height:0;z-index:251679232;visibility:visible;mso-wrap-style:square;mso-wrap-distance-left:9pt;mso-wrap-distance-top:0;mso-wrap-distance-right:9pt;mso-wrap-distance-bottom:0;mso-position-horizontal:absolute;mso-position-horizontal-relative:text;mso-position-vertical:absolute;mso-position-vertical-relative:text" o:gfxdata="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" strokecolor="black [3200]" strokeweight="1pt">
+              <v:shape id="Straight Arrow Connector 1" o:spid="_x0000_s1026" type="#_x0000_t32" style="position:absolute;margin-left:159.05pt;margin-top:12.3pt;width:31.85pt;height:0;z-index:251679232;visibility:visible;mso-wrap-style:square;mso-wrap-distance-left:9pt;mso-wrap-distance-top:0;mso-wrap-distance-right:9pt;mso-wrap-distance-bottom:0;mso-position-horizontal:absolute;mso-position-horizontal-relative:text;mso-position-vertical:absolute;mso-position-vertical-relative:text" o:gfxdata="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" strokecolor="black [3200]" strokeweight="1pt">
                 <v:stroke endarrow="block" joinstyle="miter"/>
               </v:shape>
             </w:pict>
@@ -4298,7 +4278,7 @@
           </mc:Choice>
           <mc:Fallback>
             <w:pict>
-              <v:shape w14:anchorId="7CEF366A" id="Straight Arrow Connector 1" o:spid="_x0000_s1026" type="#_x0000_t32" style="position:absolute;margin-left:202.45pt;margin-top:6.35pt;width:31.85pt;height:0;z-index:251682304;visibility:visible;mso-wrap-style:square;mso-wrap-distance-left:9pt;mso-wrap-distance-top:0;mso-wrap-distance-right:9pt;mso-wrap-distance-bottom:0;mso-position-horizontal:absolute;mso-position-horizontal-relative:text;mso-position-vertical:absolute;mso-position-vertical-relative:text" o:gfxdata="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" strokecolor="black [3200]" strokeweight="1pt">
+              <v:shape w14:anchorId="7CEF366A" id="Straight Arrow Connector 1" o:spid="_x0000_s1026" type="#_x0000_t32" style="position:absolute;margin-left:202.45pt;margin-top:6.35pt;width:31.85pt;height:0;z-index:251682304;visibility:visible;mso-wrap-style:square;mso-wrap-distance-left:9pt;mso-wrap-distance-top:0;mso-wrap-distance-right:9pt;mso-wrap-distance-bottom:0;mso-position-horizontal:absolute;mso-position-horizontal-relative:text;mso-position-vertical:absolute;mso-position-vertical-relative:text" o:gfxdata="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" strokecolor="black [3200]" strokeweight="1pt">
                 <v:stroke endarrow="block" joinstyle="miter"/>
               </v:shape>
             </w:pict>
@@ -4695,7 +4675,7 @@
           </mc:Choice>
           <mc:Fallback>
             <w:pict>
-              <v:shape w14:anchorId="4081E750" id="Straight Arrow Connector 1" o:spid="_x0000_s1026" type="#_x0000_t32" style="position:absolute;margin-left:238.45pt;margin-top:5pt;width:31.85pt;height:0;z-index:251684352;visibility:visible;mso-wrap-style:square;mso-wrap-distance-left:9pt;mso-wrap-distance-top:0;mso-wrap-distance-right:9pt;mso-wrap-distance-bottom:0;mso-position-horizontal:absolute;mso-position-horizontal-relative:text;mso-position-vertical:absolute;mso-position-vertical-relative:text" o:gfxdata="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" strokecolor="black [3200]" strokeweight="1pt">
+              <v:shape w14:anchorId="4081E750" id="Straight Arrow Connector 1" o:spid="_x0000_s1026" type="#_x0000_t32" style="position:absolute;margin-left:238.45pt;margin-top:5pt;width:31.85pt;height:0;z-index:251684352;visibility:visible;mso-wrap-style:square;mso-wrap-distance-left:9pt;mso-wrap-distance-top:0;mso-wrap-distance-right:9pt;mso-wrap-distance-bottom:0;mso-position-horizontal:absolute;mso-position-horizontal-relative:text;mso-position-vertical:absolute;mso-position-vertical-relative:text" o:gfxdata="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" strokecolor="black [3200]" strokeweight="1pt">
                 <v:stroke endarrow="block" joinstyle="miter"/>
               </v:shape>
             </w:pict>
@@ -6110,6 +6090,336 @@
           <w:szCs w:val="24"/>
         </w:rPr>
       </w:pPr>
+      <w:r>
+        <w:rPr>
+          <w:rFonts w:ascii="Times New Roman" w:hAnsi="Times New Roman" w:cs="Times New Roman"/>
+          <w:b/>
+          <w:bCs/>
+          <w:sz w:val="24"/>
+          <w:szCs w:val="24"/>
+        </w:rPr>
+        <w:lastRenderedPageBreak/>
+        <w:t>Conclusion:</w:t>
+      </w:r>
+    </w:p>
+    <w:p>
+      <w:pPr>
+        <w:spacing w:after="0"/>
+        <w:ind w:left="0" w:firstLine="0"/>
+        <w:rPr>
+          <w:rFonts w:ascii="Times New Roman" w:eastAsia="Times New Roman" w:hAnsi="Times New Roman" w:cs="Times New Roman"/>
+          <w:color w:val="auto"/>
+          <w:kern w:val="0"/>
+          <w:sz w:val="24"/>
+          <w:szCs w:val="24"/>
+          <w14:ligatures w14:val="none"/>
+        </w:rPr>
+      </w:pPr>
+      <w:r>
+        <w:rPr>
+          <w:rFonts w:ascii="Times New Roman" w:hAnsi="Times New Roman" w:cs="Times New Roman"/>
+          <w:sz w:val="24"/>
+          <w:szCs w:val="24"/>
+        </w:rPr>
+        <w:t xml:space="preserve">In conclusion, the Buck Converter we built met all design and performance criteria. </w:t>
+      </w:r>
+      <w:r>
+        <w:rPr>
+          <w:rFonts w:ascii="Times New Roman" w:hAnsi="Times New Roman" w:cs="Times New Roman"/>
+          <w:sz w:val="24"/>
+          <w:szCs w:val="24"/>
+        </w:rPr>
+        <w:t>T</w:t>
+      </w:r>
+      <w:r>
+        <w:rPr>
+          <w:rFonts w:ascii="Times New Roman" w:eastAsia="Times New Roman" w:hAnsi="Times New Roman" w:cs="Times New Roman"/>
+          <w:color w:val="auto"/>
+          <w:kern w:val="0"/>
+          <w:sz w:val="24"/>
+          <w:szCs w:val="24"/>
+          <w14:ligatures w14:val="none"/>
+        </w:rPr>
+        <w:t>horough testing ensured that the converter reliably stepped down the input voltage to the desired output level with minimal voltage ripple (</w:t>
+      </w:r>
+      <w:r>
+        <w:rPr>
+          <w:rFonts w:ascii="Times New Roman" w:eastAsia="Times New Roman" w:hAnsi="Times New Roman" w:cs="Times New Roman"/>
+          <w:color w:val="auto"/>
+          <w:kern w:val="0"/>
+          <w:sz w:val="24"/>
+          <w:szCs w:val="24"/>
+          <w14:ligatures w14:val="none"/>
+        </w:rPr>
+        <w:t>&lt;</w:t>
+      </w:r>
+      <w:r>
+        <w:rPr>
+          <w:rFonts w:ascii="Times New Roman" w:eastAsia="Times New Roman" w:hAnsi="Times New Roman" w:cs="Times New Roman"/>
+          <w:color w:val="auto"/>
+          <w:kern w:val="0"/>
+          <w:sz w:val="24"/>
+          <w:szCs w:val="24"/>
+          <w14:ligatures w14:val="none"/>
+        </w:rPr>
+        <w:t>1%)</w:t>
+      </w:r>
+      <w:r>
+        <w:rPr>
+          <w:rFonts w:ascii="Times New Roman" w:eastAsia="Times New Roman" w:hAnsi="Times New Roman" w:cs="Times New Roman"/>
+          <w:color w:val="auto"/>
+          <w:kern w:val="0"/>
+          <w:sz w:val="24"/>
+          <w:szCs w:val="24"/>
+          <w14:ligatures w14:val="none"/>
+        </w:rPr>
+        <w:t xml:space="preserve"> as well as maintaining a low current variation through the inductor (&lt;10%)</w:t>
+      </w:r>
+      <w:r>
+        <w:rPr>
+          <w:rFonts w:ascii="Times New Roman" w:eastAsia="Times New Roman" w:hAnsi="Times New Roman" w:cs="Times New Roman"/>
+          <w:color w:val="auto"/>
+          <w:kern w:val="0"/>
+          <w:sz w:val="24"/>
+          <w:szCs w:val="24"/>
+          <w14:ligatures w14:val="none"/>
+        </w:rPr>
+        <w:t>.</w:t>
+      </w:r>
+      <w:r>
+        <w:rPr>
+          <w:rFonts w:ascii="Times New Roman" w:eastAsia="Times New Roman" w:hAnsi="Times New Roman" w:cs="Times New Roman"/>
+          <w:color w:val="auto"/>
+          <w:kern w:val="0"/>
+          <w:sz w:val="24"/>
+          <w:szCs w:val="24"/>
+          <w14:ligatures w14:val="none"/>
+        </w:rPr>
+        <w:t xml:space="preserve"> As we move forward, the insights and experience gained from this </w:t>
+      </w:r>
+      <w:r>
+        <w:rPr>
+          <w:rFonts w:ascii="Times New Roman" w:eastAsia="Times New Roman" w:hAnsi="Times New Roman" w:cs="Times New Roman"/>
+          <w:color w:val="auto"/>
+          <w:kern w:val="0"/>
+          <w:sz w:val="24"/>
+          <w:szCs w:val="24"/>
+          <w14:ligatures w14:val="none"/>
+        </w:rPr>
+        <w:t>B</w:t>
+      </w:r>
+      <w:r>
+        <w:rPr>
+          <w:rFonts w:ascii="Times New Roman" w:eastAsia="Times New Roman" w:hAnsi="Times New Roman" w:cs="Times New Roman"/>
+          <w:color w:val="auto"/>
+          <w:kern w:val="0"/>
+          <w:sz w:val="24"/>
+          <w:szCs w:val="24"/>
+          <w14:ligatures w14:val="none"/>
+        </w:rPr>
+        <w:t xml:space="preserve">uck </w:t>
+      </w:r>
+      <w:r>
+        <w:rPr>
+          <w:rFonts w:ascii="Times New Roman" w:eastAsia="Times New Roman" w:hAnsi="Times New Roman" w:cs="Times New Roman"/>
+          <w:color w:val="auto"/>
+          <w:kern w:val="0"/>
+          <w:sz w:val="24"/>
+          <w:szCs w:val="24"/>
+          <w14:ligatures w14:val="none"/>
+        </w:rPr>
+        <w:t>C</w:t>
+      </w:r>
+      <w:r>
+        <w:rPr>
+          <w:rFonts w:ascii="Times New Roman" w:eastAsia="Times New Roman" w:hAnsi="Times New Roman" w:cs="Times New Roman"/>
+          <w:color w:val="auto"/>
+          <w:kern w:val="0"/>
+          <w:sz w:val="24"/>
+          <w:szCs w:val="24"/>
+          <w14:ligatures w14:val="none"/>
+        </w:rPr>
+        <w:t>onverter project will be invaluable in refining and enhancing the designs of future electronic solutions.</w:t>
+      </w:r>
+    </w:p>
+    <w:p>
+      <w:pPr>
+        <w:spacing w:after="160"/>
+        <w:ind w:left="0" w:firstLine="0"/>
+        <w:rPr>
+          <w:rFonts w:ascii="Times New Roman" w:eastAsia="Times New Roman" w:hAnsi="Times New Roman" w:cs="Times New Roman"/>
+          <w:color w:val="auto"/>
+          <w:kern w:val="0"/>
+          <w:sz w:val="24"/>
+          <w:szCs w:val="24"/>
+          <w14:ligatures w14:val="none"/>
+        </w:rPr>
+      </w:pPr>
+      <w:r>
+        <w:rPr>
+          <w:rFonts w:ascii="Times New Roman" w:eastAsia="Times New Roman" w:hAnsi="Times New Roman" w:cs="Times New Roman"/>
+          <w:color w:val="auto"/>
+          <w:kern w:val="0"/>
+          <w:sz w:val="24"/>
+          <w:szCs w:val="24"/>
+          <w14:ligatures w14:val="none"/>
+        </w:rPr>
+        <w:br w:type="page"/>
+      </w:r>
+    </w:p>
+    <w:p>
+      <w:pPr>
+        <w:spacing w:after="0"/>
+        <w:ind w:left="0" w:firstLine="0"/>
+        <w:rPr>
+          <w:rFonts w:ascii="Times New Roman" w:eastAsia="Times New Roman" w:hAnsi="Times New Roman" w:cs="Times New Roman"/>
+          <w:b/>
+          <w:bCs/>
+          <w:color w:val="auto"/>
+          <w:kern w:val="0"/>
+          <w:sz w:val="24"/>
+          <w:szCs w:val="24"/>
+          <w14:ligatures w14:val="none"/>
+        </w:rPr>
+      </w:pPr>
+      <w:r>
+        <w:rPr>
+          <w:rFonts w:ascii="Times New Roman" w:eastAsia="Times New Roman" w:hAnsi="Times New Roman" w:cs="Times New Roman"/>
+          <w:b/>
+          <w:bCs/>
+          <w:color w:val="auto"/>
+          <w:kern w:val="0"/>
+          <w:sz w:val="24"/>
+          <w:szCs w:val="24"/>
+          <w14:ligatures w14:val="none"/>
+        </w:rPr>
+        <w:lastRenderedPageBreak/>
+        <w:t>Append</w:t>
+      </w:r>
+      <w:r>
+        <w:rPr>
+          <w:rFonts w:ascii="Times New Roman" w:eastAsia="Times New Roman" w:hAnsi="Times New Roman" w:cs="Times New Roman"/>
+          <w:b/>
+          <w:bCs/>
+          <w:color w:val="auto"/>
+          <w:kern w:val="0"/>
+          <w:sz w:val="24"/>
+          <w:szCs w:val="24"/>
+          <w14:ligatures w14:val="none"/>
+        </w:rPr>
+        <w:t>ix</w:t>
+      </w:r>
+      <w:r>
+        <w:rPr>
+          <w:rFonts w:ascii="Times New Roman" w:eastAsia="Times New Roman" w:hAnsi="Times New Roman" w:cs="Times New Roman"/>
+          <w:b/>
+          <w:bCs/>
+          <w:color w:val="auto"/>
+          <w:kern w:val="0"/>
+          <w:sz w:val="24"/>
+          <w:szCs w:val="24"/>
+          <w14:ligatures w14:val="none"/>
+        </w:rPr>
+        <w:t>:</w:t>
+      </w:r>
+    </w:p>
+    <w:p>
+      <w:pPr>
+        <w:spacing w:after="0"/>
+        <w:ind w:left="0" w:firstLine="0"/>
+        <w:rPr>
+          <w:rFonts w:ascii="Times New Roman" w:eastAsia="Times New Roman" w:hAnsi="Times New Roman" w:cs="Times New Roman"/>
+          <w:b/>
+          <w:bCs/>
+          <w:color w:val="auto"/>
+          <w:kern w:val="0"/>
+          <w:sz w:val="24"/>
+          <w:szCs w:val="24"/>
+          <w14:ligatures w14:val="none"/>
+        </w:rPr>
+      </w:pPr>
+    </w:p>
+    <w:p>
+      <w:pPr>
+        <w:spacing w:after="0"/>
+        <w:ind w:left="0" w:firstLine="0"/>
+        <w:rPr>
+          <w:rFonts w:ascii="Times New Roman" w:eastAsia="Times New Roman" w:hAnsi="Times New Roman" w:cs="Times New Roman"/>
+          <w:b/>
+          <w:bCs/>
+          <w:color w:val="auto"/>
+          <w:kern w:val="0"/>
+          <w:sz w:val="24"/>
+          <w:szCs w:val="24"/>
+          <w14:ligatures w14:val="none"/>
+        </w:rPr>
+      </w:pPr>
+      <w:r>
+        <w:rPr>
+          <w:rFonts w:ascii="Times New Roman" w:eastAsia="Times New Roman" w:hAnsi="Times New Roman" w:cs="Times New Roman"/>
+          <w:color w:val="auto"/>
+          <w:kern w:val="0"/>
+          <w:sz w:val="24"/>
+          <w:szCs w:val="24"/>
+          <w14:ligatures w14:val="none"/>
+        </w:rPr>
+        <w:t>GitHub:</w:t>
+      </w:r>
+      <w:r>
+        <w:rPr>
+          <w:rFonts w:ascii="Times New Roman" w:eastAsia="Times New Roman" w:hAnsi="Times New Roman" w:cs="Times New Roman"/>
+          <w:b/>
+          <w:bCs/>
+          <w:color w:val="auto"/>
+          <w:kern w:val="0"/>
+          <w:sz w:val="24"/>
+          <w:szCs w:val="24"/>
+          <w14:ligatures w14:val="none"/>
+        </w:rPr>
+        <w:t xml:space="preserve"> </w:t>
+      </w:r>
+      <w:hyperlink r:id="rId20" w:history="1">
+        <w:r>
+          <w:rPr>
+            <w:rStyle w:val="Hyperlink"/>
+            <w:rFonts w:ascii="Times New Roman" w:eastAsia="Times New Roman" w:hAnsi="Times New Roman" w:cs="Times New Roman"/>
+            <w:b/>
+            <w:bCs/>
+            <w:kern w:val="0"/>
+            <w:sz w:val="24"/>
+            <w:szCs w:val="24"/>
+            <w14:ligatures w14:val="none"/>
+          </w:rPr>
+          <w:t>https://github.com/RocketDan11/JuniorDesign</w:t>
+        </w:r>
+      </w:hyperlink>
+      <w:r>
+        <w:rPr>
+          <w:rFonts w:ascii="Times New Roman" w:eastAsia="Times New Roman" w:hAnsi="Times New Roman" w:cs="Times New Roman"/>
+          <w:b/>
+          <w:bCs/>
+          <w:color w:val="auto"/>
+          <w:kern w:val="0"/>
+          <w:sz w:val="24"/>
+          <w:szCs w:val="24"/>
+          <w14:ligatures w14:val="none"/>
+        </w:rPr>
+        <w:t xml:space="preserve"> </w:t>
+      </w:r>
+    </w:p>
+    <w:p>
+      <w:pPr>
+        <w:spacing w:after="0"/>
+        <w:ind w:left="0" w:firstLine="0"/>
+        <w:rPr>
+          <w:rFonts w:ascii="Times New Roman" w:eastAsia="Times New Roman" w:hAnsi="Times New Roman" w:cs="Times New Roman"/>
+          <w:color w:val="auto"/>
+          <w:kern w:val="0"/>
+          <w:sz w:val="24"/>
+          <w:szCs w:val="24"/>
+          <w14:ligatures w14:val="none"/>
+        </w:rPr>
+      </w:pPr>
     </w:p>
     <w:p>
       <w:pPr>
@@ -6119,215 +6429,14 @@
         <w:ind w:left="0" w:firstLine="0"/>
         <w:rPr>
           <w:rFonts w:ascii="Times New Roman" w:hAnsi="Times New Roman" w:cs="Times New Roman"/>
-          <w:b/>
-          <w:bCs/>
-          <w:sz w:val="24"/>
-          <w:szCs w:val="24"/>
-        </w:rPr>
-      </w:pPr>
-      <w:r>
-        <w:rPr>
-          <w:rFonts w:ascii="Times New Roman" w:hAnsi="Times New Roman" w:cs="Times New Roman"/>
-          <w:b/>
-          <w:bCs/>
-          <w:sz w:val="24"/>
-          <w:szCs w:val="24"/>
-        </w:rPr>
-        <w:t>Conclusion:</w:t>
-      </w:r>
-    </w:p>
-    <w:p>
-      <w:pPr>
-        <w:spacing w:after="0"/>
-        <w:ind w:left="0" w:firstLine="0"/>
-        <w:rPr>
-          <w:rFonts w:ascii="Times New Roman" w:eastAsia="Times New Roman" w:hAnsi="Times New Roman" w:cs="Times New Roman"/>
-          <w:color w:val="auto"/>
-          <w:kern w:val="0"/>
-          <w:sz w:val="24"/>
-          <w:szCs w:val="24"/>
-          <w14:ligatures w14:val="none"/>
-        </w:rPr>
-      </w:pPr>
-      <w:r>
-        <w:rPr>
-          <w:rFonts w:ascii="Times New Roman" w:hAnsi="Times New Roman" w:cs="Times New Roman"/>
-          <w:sz w:val="24"/>
-          <w:szCs w:val="24"/>
-        </w:rPr>
-        <w:t xml:space="preserve">In conclusion, the Buck Converter we built met all design and performance criteria. </w:t>
-      </w:r>
-      <w:r>
-        <w:rPr>
-          <w:rFonts w:ascii="Times New Roman" w:hAnsi="Times New Roman" w:cs="Times New Roman"/>
-          <w:sz w:val="24"/>
-          <w:szCs w:val="24"/>
-        </w:rPr>
-        <w:t>T</w:t>
-      </w:r>
-      <w:r>
-        <w:rPr>
-          <w:rFonts w:ascii="Times New Roman" w:eastAsia="Times New Roman" w:hAnsi="Times New Roman" w:cs="Times New Roman"/>
-          <w:color w:val="auto"/>
-          <w:kern w:val="0"/>
-          <w:sz w:val="24"/>
-          <w:szCs w:val="24"/>
-          <w14:ligatures w14:val="none"/>
-        </w:rPr>
-        <w:t>horough testing ensured that the converter reliably stepped down the input voltage to the desired output level with minimal voltage ripple</w:t>
-      </w:r>
-      <w:r>
-        <w:rPr>
-          <w:rFonts w:ascii="Times New Roman" w:eastAsia="Times New Roman" w:hAnsi="Times New Roman" w:cs="Times New Roman"/>
-          <w:color w:val="auto"/>
-          <w:kern w:val="0"/>
-          <w:sz w:val="24"/>
-          <w:szCs w:val="24"/>
-          <w14:ligatures w14:val="none"/>
-        </w:rPr>
-        <w:t xml:space="preserve"> (</w:t>
-      </w:r>
-      <w:r>
-        <w:rPr>
-          <w:rFonts w:ascii="Times New Roman" w:eastAsia="Times New Roman" w:hAnsi="Times New Roman" w:cs="Times New Roman"/>
-          <w:color w:val="auto"/>
-          <w:kern w:val="0"/>
-          <w:sz w:val="24"/>
-          <w:szCs w:val="24"/>
-          <w14:ligatures w14:val="none"/>
-        </w:rPr>
-        <w:t>&lt;</w:t>
-      </w:r>
-      <w:r>
-        <w:rPr>
-          <w:rFonts w:ascii="Times New Roman" w:eastAsia="Times New Roman" w:hAnsi="Times New Roman" w:cs="Times New Roman"/>
-          <w:color w:val="auto"/>
-          <w:kern w:val="0"/>
-          <w:sz w:val="24"/>
-          <w:szCs w:val="24"/>
-          <w14:ligatures w14:val="none"/>
-        </w:rPr>
-        <w:t>1%)</w:t>
-      </w:r>
-      <w:r>
-        <w:rPr>
-          <w:rFonts w:ascii="Times New Roman" w:eastAsia="Times New Roman" w:hAnsi="Times New Roman" w:cs="Times New Roman"/>
-          <w:color w:val="auto"/>
-          <w:kern w:val="0"/>
-          <w:sz w:val="24"/>
-          <w:szCs w:val="24"/>
-          <w14:ligatures w14:val="none"/>
-        </w:rPr>
-        <w:t xml:space="preserve"> as well as maintaining a low current variation through the inductor (&lt;10%)</w:t>
-      </w:r>
-      <w:r>
-        <w:rPr>
-          <w:rFonts w:ascii="Times New Roman" w:eastAsia="Times New Roman" w:hAnsi="Times New Roman" w:cs="Times New Roman"/>
-          <w:color w:val="auto"/>
-          <w:kern w:val="0"/>
-          <w:sz w:val="24"/>
-          <w:szCs w:val="24"/>
-          <w14:ligatures w14:val="none"/>
-        </w:rPr>
-        <w:t>.</w:t>
-      </w:r>
-      <w:r>
-        <w:rPr>
-          <w:rFonts w:ascii="Times New Roman" w:eastAsia="Times New Roman" w:hAnsi="Times New Roman" w:cs="Times New Roman"/>
-          <w:color w:val="auto"/>
-          <w:kern w:val="0"/>
-          <w:sz w:val="24"/>
-          <w:szCs w:val="24"/>
-          <w14:ligatures w14:val="none"/>
-        </w:rPr>
-        <w:t xml:space="preserve"> </w:t>
-      </w:r>
-      <w:r>
-        <w:rPr>
-          <w:rFonts w:ascii="Times New Roman" w:eastAsia="Times New Roman" w:hAnsi="Times New Roman" w:cs="Times New Roman"/>
-          <w:color w:val="auto"/>
-          <w:kern w:val="0"/>
-          <w:sz w:val="24"/>
-          <w:szCs w:val="24"/>
-          <w14:ligatures w14:val="none"/>
-        </w:rPr>
-        <w:t xml:space="preserve">As we move forward, the insights and experience gained from this </w:t>
-      </w:r>
-      <w:r>
-        <w:rPr>
-          <w:rFonts w:ascii="Times New Roman" w:eastAsia="Times New Roman" w:hAnsi="Times New Roman" w:cs="Times New Roman"/>
-          <w:color w:val="auto"/>
-          <w:kern w:val="0"/>
-          <w:sz w:val="24"/>
-          <w:szCs w:val="24"/>
-          <w14:ligatures w14:val="none"/>
-        </w:rPr>
-        <w:t>B</w:t>
-      </w:r>
-      <w:r>
-        <w:rPr>
-          <w:rFonts w:ascii="Times New Roman" w:eastAsia="Times New Roman" w:hAnsi="Times New Roman" w:cs="Times New Roman"/>
-          <w:color w:val="auto"/>
-          <w:kern w:val="0"/>
-          <w:sz w:val="24"/>
-          <w:szCs w:val="24"/>
-          <w14:ligatures w14:val="none"/>
-        </w:rPr>
-        <w:t xml:space="preserve">uck </w:t>
-      </w:r>
-      <w:r>
-        <w:rPr>
-          <w:rFonts w:ascii="Times New Roman" w:eastAsia="Times New Roman" w:hAnsi="Times New Roman" w:cs="Times New Roman"/>
-          <w:color w:val="auto"/>
-          <w:kern w:val="0"/>
-          <w:sz w:val="24"/>
-          <w:szCs w:val="24"/>
-          <w14:ligatures w14:val="none"/>
-        </w:rPr>
-        <w:t>C</w:t>
-      </w:r>
-      <w:r>
-        <w:rPr>
-          <w:rFonts w:ascii="Times New Roman" w:eastAsia="Times New Roman" w:hAnsi="Times New Roman" w:cs="Times New Roman"/>
-          <w:color w:val="auto"/>
-          <w:kern w:val="0"/>
-          <w:sz w:val="24"/>
-          <w:szCs w:val="24"/>
-          <w14:ligatures w14:val="none"/>
-        </w:rPr>
-        <w:t>onverter project will be invaluable in refining and enhancing the designs of future electronic solutions.</w:t>
-      </w:r>
-    </w:p>
-    <w:p>
-      <w:pPr>
-        <w:spacing w:after="0"/>
-        <w:ind w:left="0" w:firstLine="0"/>
-        <w:rPr>
-          <w:rFonts w:ascii="Times New Roman" w:eastAsia="Times New Roman" w:hAnsi="Times New Roman" w:cs="Times New Roman"/>
-          <w:color w:val="auto"/>
-          <w:kern w:val="0"/>
-          <w:sz w:val="24"/>
-          <w:szCs w:val="24"/>
-          <w14:ligatures w14:val="none"/>
-        </w:rPr>
-      </w:pPr>
-    </w:p>
-    <w:p>
-      <w:pPr>
-        <w:tabs>
-          <w:tab w:val="left" w:pos="1693"/>
-        </w:tabs>
-        <w:ind w:left="0" w:firstLine="0"/>
-        <w:rPr>
-          <w:rFonts w:ascii="Times New Roman" w:hAnsi="Times New Roman" w:cs="Times New Roman"/>
           <w:sz w:val="24"/>
           <w:szCs w:val="24"/>
         </w:rPr>
       </w:pPr>
     </w:p>
     <w:sectPr>
-      <w:headerReference w:type="default" r:id="rId20"/>
-      <w:headerReference w:type="first" r:id="rId21"/>
+      <w:headerReference w:type="default" r:id="rId21"/>
+      <w:headerReference w:type="first" r:id="rId22"/>
       <w:pgSz w:w="12240" w:h="15840"/>
       <w:pgMar w:top="1440" w:right="1834" w:bottom="2303" w:left="1440" w:header="720" w:footer="720" w:gutter="0"/>
       <w:cols w:space="720"/>
@@ -6339,7 +6448,7 @@
 </file>
 
 <file path=word/endnotes.xml><?xml version="1.0" encoding="utf-8"?>
-<w:endnotes xmlns:wpc="http://schemas.microsoft.com/office/word/2010/wordprocessingCanvas" xmlns:cx="http://schemas.microsoft.com/office/drawing/2014/chartex" xmlns:cx1="http://schemas.microsoft.com/office/drawing/2015/9/8/chartex" xmlns:cx2="http://schemas.microsoft.com/office/drawing/2015/10/21/chartex" xmlns:cx3="http://schemas.microsoft.com/office/drawing/2016/5/9/chartex" xmlns:cx4="http://schemas.microsoft.com/office/drawing/2016/5/10/chartex" xmlns:cx5="http://schemas.microsoft.com/office/drawing/2016/5/11/chartex" xmlns:cx6="http://schemas.microsoft.com/office/drawing/2016/5/12/chartex" xmlns:cx7="http://schemas.microsoft.com/office/drawing/2016/5/13/chartex" xmlns:cx8="http://schemas.microsoft.com/office/drawing/2016/5/14/chartex" xmlns:mc="http://schemas.openxmlformats.org/markup-compatibility/2006" xmlns:aink="http://schemas.microsoft.com/office/drawing/2016/ink" xmlns:am3d="http://schemas.microsoft.com/office/drawing/2017/model3d" xmlns:o="urn:schemas-microsoft-com:office:office" xmlns:r="http://schemas.openxmlformats.org/officeDocument/2006/relationships" xmlns:m="http://schemas.openxmlformats.org/officeDocument/2006/math" xmlns:v="urn:schemas-microsoft-com:vml" xmlns:wp14="http://schemas.microsoft.com/office/word/2010/wordprocessingDrawing" xmlns:wp="http://schemas.openxmlformats.org/drawingml/2006/wordprocessingDrawing" xmlns:w10="urn:schemas-microsoft-com:office:word" xmlns:w="http://schemas.openxmlformats.org/wordprocessingml/2006/main" xmlns:w14="http://schemas.microsoft.com/office/word/2010/wordml" xmlns:w15="http://schemas.microsoft.com/office/word/2012/wordml" xmlns:w16cex="http://schemas.microsoft.com/office/word/2018/wordml/cex" xmlns:w16cid="http://schemas.microsoft.com/office/word/2016/wordml/cid" xmlns:w16="http://schemas.microsoft.com/office/word/2018/wordml" xmlns:w16sdtdh="http://schemas.microsoft.com/office/word/2020/wordml/sdtdatahash" xmlns:w16se="http://schemas.microsoft.com/office/word/2015/wordml/symex" xmlns:wpg="http://schemas.microsoft.com/office/word/2010/wordprocessingGroup" xmlns:wpi="http://schemas.microsoft.com/office/word/2010/wordprocessingInk" xmlns:wne="http://schemas.microsoft.com/office/word/2006/wordml" xmlns:wps="http://schemas.microsoft.com/office/word/2010/wordprocessingShape" mc:Ignorable="w14 w15 w16se w16cid w16 w16cex w16sdtdh wp14">
+<w:endnotes xmlns:wpc="http://schemas.microsoft.com/office/word/2010/wordprocessingCanvas" xmlns:cx="http://schemas.microsoft.com/office/drawing/2014/chartex" xmlns:cx1="http://schemas.microsoft.com/office/drawing/2015/9/8/chartex" xmlns:cx2="http://schemas.microsoft.com/office/drawing/2015/10/21/chartex" xmlns:cx3="http://schemas.microsoft.com/office/drawing/2016/5/9/chartex" xmlns:cx4="http://schemas.microsoft.com/office/drawing/2016/5/10/chartex" xmlns:cx5="http://schemas.microsoft.com/office/drawing/2016/5/11/chartex" xmlns:cx6="http://schemas.microsoft.com/office/drawing/2016/5/12/chartex" xmlns:cx7="http://schemas.microsoft.com/office/drawing/2016/5/13/chartex" xmlns:cx8="http://schemas.microsoft.com/office/drawing/2016/5/14/chartex" xmlns:mc="http://schemas.openxmlformats.org/markup-compatibility/2006" xmlns:aink="http://schemas.microsoft.com/office/drawing/2016/ink" xmlns:am3d="http://schemas.microsoft.com/office/drawing/2017/model3d" xmlns:o="urn:schemas-microsoft-com:office:office" xmlns:oel="http://schemas.microsoft.com/office/2019/extlst" xmlns:r="http://schemas.openxmlformats.org/officeDocument/2006/relationships" xmlns:m="http://schemas.openxmlformats.org/officeDocument/2006/math" xmlns:v="urn:schemas-microsoft-com:vml" xmlns:wp14="http://schemas.microsoft.com/office/word/2010/wordprocessingDrawing" xmlns:wp="http://schemas.openxmlformats.org/drawingml/2006/wordprocessingDrawing" xmlns:w10="urn:schemas-microsoft-com:office:word" xmlns:w="http://schemas.openxmlformats.org/wordprocessingml/2006/main" xmlns:w14="http://schemas.microsoft.com/office/word/2010/wordml" xmlns:w15="http://schemas.microsoft.com/office/word/2012/wordml" xmlns:w16cex="http://schemas.microsoft.com/office/word/2018/wordml/cex" xmlns:w16cid="http://schemas.microsoft.com/office/word/2016/wordml/cid" xmlns:w16="http://schemas.microsoft.com/office/word/2018/wordml" xmlns:w16sdtdh="http://schemas.microsoft.com/office/word/2020/wordml/sdtdatahash" xmlns:w16se="http://schemas.microsoft.com/office/word/2015/wordml/symex" xmlns:wpg="http://schemas.microsoft.com/office/word/2010/wordprocessingGroup" xmlns:wpi="http://schemas.microsoft.com/office/word/2010/wordprocessingInk" xmlns:wne="http://schemas.microsoft.com/office/word/2006/wordml" xmlns:wps="http://schemas.microsoft.com/office/word/2010/wordprocessingShape" mc:Ignorable="w14 w15 w16se w16cid w16 w16cex w16sdtdh wp14">
   <w:endnote w:type="separator" w:id="-1">
     <w:p>
       <w:pPr>
@@ -6364,7 +6473,7 @@
 </file>
 
 <file path=word/footnotes.xml><?xml version="1.0" encoding="utf-8"?>
-<w:footnotes xmlns:wpc="http://schemas.microsoft.com/office/word/2010/wordprocessingCanvas" xmlns:cx="http://schemas.microsoft.com/office/drawing/2014/chartex" xmlns:cx1="http://schemas.microsoft.com/office/drawing/2015/9/8/chartex" xmlns:cx2="http://schemas.microsoft.com/office/drawing/2015/10/21/chartex" xmlns:cx3="http://schemas.microsoft.com/office/drawing/2016/5/9/chartex" xmlns:cx4="http://schemas.microsoft.com/office/drawing/2016/5/10/chartex" xmlns:cx5="http://schemas.microsoft.com/office/drawing/2016/5/11/chartex" xmlns:cx6="http://schemas.microsoft.com/office/drawing/2016/5/12/chartex" xmlns:cx7="http://schemas.microsoft.com/office/drawing/2016/5/13/chartex" xmlns:cx8="http://schemas.microsoft.com/office/drawing/2016/5/14/chartex" xmlns:mc="http://schemas.openxmlformats.org/markup-compatibility/2006" xmlns:aink="http://schemas.microsoft.com/office/drawing/2016/ink" xmlns:am3d="http://schemas.microsoft.com/office/drawing/2017/model3d" xmlns:o="urn:schemas-microsoft-com:office:office" xmlns:r="http://schemas.openxmlformats.org/officeDocument/2006/relationships" xmlns:m="http://schemas.openxmlformats.org/officeDocument/2006/math" xmlns:v="urn:schemas-microsoft-com:vml" xmlns:wp14="http://schemas.microsoft.com/office/word/2010/wordprocessingDrawing" xmlns:wp="http://schemas.openxmlformats.org/drawingml/2006/wordprocessingDrawing" xmlns:w10="urn:schemas-microsoft-com:office:word" xmlns:w="http://schemas.openxmlformats.org/wordprocessingml/2006/main" xmlns:w14="http://schemas.microsoft.com/office/word/2010/wordml" xmlns:w15="http://schemas.microsoft.com/office/word/2012/wordml" xmlns:w16cex="http://schemas.microsoft.com/office/word/2018/wordml/cex" xmlns:w16cid="http://schemas.microsoft.com/office/word/2016/wordml/cid" xmlns:w16="http://schemas.microsoft.com/office/word/2018/wordml" xmlns:w16sdtdh="http://schemas.microsoft.com/office/word/2020/wordml/sdtdatahash" xmlns:w16se="http://schemas.microsoft.com/office/word/2015/wordml/symex" xmlns:wpg="http://schemas.microsoft.com/office/word/2010/wordprocessingGroup" xmlns:wpi="http://schemas.microsoft.com/office/word/2010/wordprocessingInk" xmlns:wne="http://schemas.microsoft.com/office/word/2006/wordml" xmlns:wps="http://schemas.microsoft.com/office/word/2010/wordprocessingShape" mc:Ignorable="w14 w15 w16se w16cid w16 w16cex w16sdtdh wp14">
+<w:footnotes xmlns:wpc="http://schemas.microsoft.com/office/word/2010/wordprocessingCanvas" xmlns:cx="http://schemas.microsoft.com/office/drawing/2014/chartex" xmlns:cx1="http://schemas.microsoft.com/office/drawing/2015/9/8/chartex" xmlns:cx2="http://schemas.microsoft.com/office/drawing/2015/10/21/chartex" xmlns:cx3="http://schemas.microsoft.com/office/drawing/2016/5/9/chartex" xmlns:cx4="http://schemas.microsoft.com/office/drawing/2016/5/10/chartex" xmlns:cx5="http://schemas.microsoft.com/office/drawing/2016/5/11/chartex" xmlns:cx6="http://schemas.microsoft.com/office/drawing/2016/5/12/chartex" xmlns:cx7="http://schemas.microsoft.com/office/drawing/2016/5/13/chartex" xmlns:cx8="http://schemas.microsoft.com/office/drawing/2016/5/14/chartex" xmlns:mc="http://schemas.openxmlformats.org/markup-compatibility/2006" xmlns:aink="http://schemas.microsoft.com/office/drawing/2016/ink" xmlns:am3d="http://schemas.microsoft.com/office/drawing/2017/model3d" xmlns:o="urn:schemas-microsoft-com:office:office" xmlns:oel="http://schemas.microsoft.com/office/2019/extlst" xmlns:r="http://schemas.openxmlformats.org/officeDocument/2006/relationships" xmlns:m="http://schemas.openxmlformats.org/officeDocument/2006/math" xmlns:v="urn:schemas-microsoft-com:vml" xmlns:wp14="http://schemas.microsoft.com/office/word/2010/wordprocessingDrawing" xmlns:wp="http://schemas.openxmlformats.org/drawingml/2006/wordprocessingDrawing" xmlns:w10="urn:schemas-microsoft-com:office:word" xmlns:w="http://schemas.openxmlformats.org/wordprocessingml/2006/main" xmlns:w14="http://schemas.microsoft.com/office/word/2010/wordml" xmlns:w15="http://schemas.microsoft.com/office/word/2012/wordml" xmlns:w16cex="http://schemas.microsoft.com/office/word/2018/wordml/cex" xmlns:w16cid="http://schemas.microsoft.com/office/word/2016/wordml/cid" xmlns:w16="http://schemas.microsoft.com/office/word/2018/wordml" xmlns:w16sdtdh="http://schemas.microsoft.com/office/word/2020/wordml/sdtdatahash" xmlns:w16se="http://schemas.microsoft.com/office/word/2015/wordml/symex" xmlns:wpg="http://schemas.microsoft.com/office/word/2010/wordprocessingGroup" xmlns:wpi="http://schemas.microsoft.com/office/word/2010/wordprocessingInk" xmlns:wne="http://schemas.microsoft.com/office/word/2006/wordml" xmlns:wps="http://schemas.microsoft.com/office/word/2010/wordprocessingShape" mc:Ignorable="w14 w15 w16se w16cid w16 w16cex w16sdtdh wp14">
   <w:footnote w:type="separator" w:id="-1">
     <w:p>
       <w:pPr>
@@ -6389,7 +6498,7 @@
 </file>
 
 <file path=word/header1.xml><?xml version="1.0" encoding="utf-8"?>
-<w:hdr xmlns:wpc="http://schemas.microsoft.com/office/word/2010/wordprocessingCanvas" xmlns:cx="http://schemas.microsoft.com/office/drawing/2014/chartex" xmlns:cx1="http://schemas.microsoft.com/office/drawing/2015/9/8/chartex" xmlns:cx2="http://schemas.microsoft.com/office/drawing/2015/10/21/chartex" xmlns:cx3="http://schemas.microsoft.com/office/drawing/2016/5/9/chartex" xmlns:cx4="http://schemas.microsoft.com/office/drawing/2016/5/10/chartex" xmlns:cx5="http://schemas.microsoft.com/office/drawing/2016/5/11/chartex" xmlns:cx6="http://schemas.microsoft.com/office/drawing/2016/5/12/chartex" xmlns:cx7="http://schemas.microsoft.com/office/drawing/2016/5/13/chartex" xmlns:cx8="http://schemas.microsoft.com/office/drawing/2016/5/14/chartex" xmlns:mc="http://schemas.openxmlformats.org/markup-compatibility/2006" xmlns:aink="http://schemas.microsoft.com/office/drawing/2016/ink" xmlns:am3d="http://schemas.microsoft.com/office/drawing/2017/model3d" xmlns:o="urn:schemas-microsoft-com:office:office" xmlns:r="http://schemas.openxmlformats.org/officeDocument/2006/relationships" xmlns:m="http://schemas.openxmlformats.org/officeDocument/2006/math" xmlns:v="urn:schemas-microsoft-com:vml" xmlns:wp14="http://schemas.microsoft.com/office/word/2010/wordprocessingDrawing" xmlns:wp="http://schemas.openxmlformats.org/drawingml/2006/wordprocessingDrawing" xmlns:w10="urn:schemas-microsoft-com:office:word" xmlns:w="http://schemas.openxmlformats.org/wordprocessingml/2006/main" xmlns:w14="http://schemas.microsoft.com/office/word/2010/wordml" xmlns:w15="http://schemas.microsoft.com/office/word/2012/wordml" xmlns:w16cex="http://schemas.microsoft.com/office/word/2018/wordml/cex" xmlns:w16cid="http://schemas.microsoft.com/office/word/2016/wordml/cid" xmlns:w16="http://schemas.microsoft.com/office/word/2018/wordml" xmlns:w16sdtdh="http://schemas.microsoft.com/office/word/2020/wordml/sdtdatahash" xmlns:w16se="http://schemas.microsoft.com/office/word/2015/wordml/symex" xmlns:wpg="http://schemas.microsoft.com/office/word/2010/wordprocessingGroup" xmlns:wpi="http://schemas.microsoft.com/office/word/2010/wordprocessingInk" xmlns:wne="http://schemas.microsoft.com/office/word/2006/wordml" xmlns:wps="http://schemas.microsoft.com/office/word/2010/wordprocessingShape" mc:Ignorable="w14 w15 w16se w16cid w16 w16cex w16sdtdh wp14">
+<w:hdr xmlns:wpc="http://schemas.microsoft.com/office/word/2010/wordprocessingCanvas" xmlns:cx="http://schemas.microsoft.com/office/drawing/2014/chartex" xmlns:cx1="http://schemas.microsoft.com/office/drawing/2015/9/8/chartex" xmlns:cx2="http://schemas.microsoft.com/office/drawing/2015/10/21/chartex" xmlns:cx3="http://schemas.microsoft.com/office/drawing/2016/5/9/chartex" xmlns:cx4="http://schemas.microsoft.com/office/drawing/2016/5/10/chartex" xmlns:cx5="http://schemas.microsoft.com/office/drawing/2016/5/11/chartex" xmlns:cx6="http://schemas.microsoft.com/office/drawing/2016/5/12/chartex" xmlns:cx7="http://schemas.microsoft.com/office/drawing/2016/5/13/chartex" xmlns:cx8="http://schemas.microsoft.com/office/drawing/2016/5/14/chartex" xmlns:mc="http://schemas.openxmlformats.org/markup-compatibility/2006" xmlns:aink="http://schemas.microsoft.com/office/drawing/2016/ink" xmlns:am3d="http://schemas.microsoft.com/office/drawing/2017/model3d" xmlns:o="urn:schemas-microsoft-com:office:office" xmlns:oel="http://schemas.microsoft.com/office/2019/extlst" xmlns:r="http://schemas.openxmlformats.org/officeDocument/2006/relationships" xmlns:m="http://schemas.openxmlformats.org/officeDocument/2006/math" xmlns:v="urn:schemas-microsoft-com:vml" xmlns:wp14="http://schemas.microsoft.com/office/word/2010/wordprocessingDrawing" xmlns:wp="http://schemas.openxmlformats.org/drawingml/2006/wordprocessingDrawing" xmlns:w10="urn:schemas-microsoft-com:office:word" xmlns:w="http://schemas.openxmlformats.org/wordprocessingml/2006/main" xmlns:w14="http://schemas.microsoft.com/office/word/2010/wordml" xmlns:w15="http://schemas.microsoft.com/office/word/2012/wordml" xmlns:w16cex="http://schemas.microsoft.com/office/word/2018/wordml/cex" xmlns:w16cid="http://schemas.microsoft.com/office/word/2016/wordml/cid" xmlns:w16="http://schemas.microsoft.com/office/word/2018/wordml" xmlns:w16sdtdh="http://schemas.microsoft.com/office/word/2020/wordml/sdtdatahash" xmlns:w16se="http://schemas.microsoft.com/office/word/2015/wordml/symex" xmlns:wpg="http://schemas.microsoft.com/office/word/2010/wordprocessingGroup" xmlns:wpi="http://schemas.microsoft.com/office/word/2010/wordprocessingInk" xmlns:wne="http://schemas.microsoft.com/office/word/2006/wordml" xmlns:wps="http://schemas.microsoft.com/office/word/2010/wordprocessingShape" mc:Ignorable="w14 w15 w16se w16cid w16 w16cex w16sdtdh wp14">
   <w:p>
     <w:pPr>
       <w:pStyle w:val="Header"/>
@@ -6407,7 +6516,7 @@
 </file>
 
 <file path=word/header2.xml><?xml version="1.0" encoding="utf-8"?>
-<w:hdr xmlns:wpc="http://schemas.microsoft.com/office/word/2010/wordprocessingCanvas" xmlns:cx="http://schemas.microsoft.com/office/drawing/2014/chartex" xmlns:cx1="http://schemas.microsoft.com/office/drawing/2015/9/8/chartex" xmlns:cx2="http://schemas.microsoft.com/office/drawing/2015/10/21/chartex" xmlns:cx3="http://schemas.microsoft.com/office/drawing/2016/5/9/chartex" xmlns:cx4="http://schemas.microsoft.com/office/drawing/2016/5/10/chartex" xmlns:cx5="http://schemas.microsoft.com/office/drawing/2016/5/11/chartex" xmlns:cx6="http://schemas.microsoft.com/office/drawing/2016/5/12/chartex" xmlns:cx7="http://schemas.microsoft.com/office/drawing/2016/5/13/chartex" xmlns:cx8="http://schemas.microsoft.com/office/drawing/2016/5/14/chartex" xmlns:mc="http://schemas.openxmlformats.org/markup-compatibility/2006" xmlns:aink="http://schemas.microsoft.com/office/drawing/2016/ink" xmlns:am3d="http://schemas.microsoft.com/office/drawing/2017/model3d" xmlns:o="urn:schemas-microsoft-com:office:office" xmlns:r="http://schemas.openxmlformats.org/officeDocument/2006/relationships" xmlns:m="http://schemas.openxmlformats.org/officeDocument/2006/math" xmlns:v="urn:schemas-microsoft-com:vml" xmlns:wp14="http://schemas.microsoft.com/office/word/2010/wordprocessingDrawing" xmlns:wp="http://schemas.openxmlformats.org/drawingml/2006/wordprocessingDrawing" xmlns:w10="urn:schemas-microsoft-com:office:word" xmlns:w="http://schemas.openxmlformats.org/wordprocessingml/2006/main" xmlns:w14="http://schemas.microsoft.com/office/word/2010/wordml" xmlns:w15="http://schemas.microsoft.com/office/word/2012/wordml" xmlns:w16cex="http://schemas.microsoft.com/office/word/2018/wordml/cex" xmlns:w16cid="http://schemas.microsoft.com/office/word/2016/wordml/cid" xmlns:w16="http://schemas.microsoft.com/office/word/2018/wordml" xmlns:w16sdtdh="http://schemas.microsoft.com/office/word/2020/wordml/sdtdatahash" xmlns:w16se="http://schemas.microsoft.com/office/word/2015/wordml/symex" xmlns:wpg="http://schemas.microsoft.com/office/word/2010/wordprocessingGroup" xmlns:wpi="http://schemas.microsoft.com/office/word/2010/wordprocessingInk" xmlns:wne="http://schemas.microsoft.com/office/word/2006/wordml" xmlns:wps="http://schemas.microsoft.com/office/word/2010/wordprocessingShape" mc:Ignorable="w14 w15 w16se w16cid w16 w16cex w16sdtdh wp14">
+<w:hdr xmlns:wpc="http://schemas.microsoft.com/office/word/2010/wordprocessingCanvas" xmlns:cx="http://schemas.microsoft.com/office/drawing/2014/chartex" xmlns:cx1="http://schemas.microsoft.com/office/drawing/2015/9/8/chartex" xmlns:cx2="http://schemas.microsoft.com/office/drawing/2015/10/21/chartex" xmlns:cx3="http://schemas.microsoft.com/office/drawing/2016/5/9/chartex" xmlns:cx4="http://schemas.microsoft.com/office/drawing/2016/5/10/chartex" xmlns:cx5="http://schemas.microsoft.com/office/drawing/2016/5/11/chartex" xmlns:cx6="http://schemas.microsoft.com/office/drawing/2016/5/12/chartex" xmlns:cx7="http://schemas.microsoft.com/office/drawing/2016/5/13/chartex" xmlns:cx8="http://schemas.microsoft.com/office/drawing/2016/5/14/chartex" xmlns:mc="http://schemas.openxmlformats.org/markup-compatibility/2006" xmlns:aink="http://schemas.microsoft.com/office/drawing/2016/ink" xmlns:am3d="http://schemas.microsoft.com/office/drawing/2017/model3d" xmlns:o="urn:schemas-microsoft-com:office:office" xmlns:oel="http://schemas.microsoft.com/office/2019/extlst" xmlns:r="http://schemas.openxmlformats.org/officeDocument/2006/relationships" xmlns:m="http://schemas.openxmlformats.org/officeDocument/2006/math" xmlns:v="urn:schemas-microsoft-com:vml" xmlns:wp14="http://schemas.microsoft.com/office/word/2010/wordprocessingDrawing" xmlns:wp="http://schemas.openxmlformats.org/drawingml/2006/wordprocessingDrawing" xmlns:w10="urn:schemas-microsoft-com:office:word" xmlns:w="http://schemas.openxmlformats.org/wordprocessingml/2006/main" xmlns:w14="http://schemas.microsoft.com/office/word/2010/wordml" xmlns:w15="http://schemas.microsoft.com/office/word/2012/wordml" xmlns:w16cex="http://schemas.microsoft.com/office/word/2018/wordml/cex" xmlns:w16cid="http://schemas.microsoft.com/office/word/2016/wordml/cid" xmlns:w16="http://schemas.microsoft.com/office/word/2018/wordml" xmlns:w16sdtdh="http://schemas.microsoft.com/office/word/2020/wordml/sdtdatahash" xmlns:w16se="http://schemas.microsoft.com/office/word/2015/wordml/symex" xmlns:wpg="http://schemas.microsoft.com/office/word/2010/wordprocessingGroup" xmlns:wpi="http://schemas.microsoft.com/office/word/2010/wordprocessingInk" xmlns:wne="http://schemas.microsoft.com/office/word/2006/wordml" xmlns:wps="http://schemas.microsoft.com/office/word/2010/wordprocessingShape" mc:Ignorable="w14 w15 w16se w16cid w16 w16cex w16sdtdh wp14">
   <w:p>
     <w:pPr>
       <w:pStyle w:val="Header"/>
@@ -6429,7 +6538,7 @@
 </file>
 
 <file path=word/numbering.xml><?xml version="1.0" encoding="utf-8"?>
-<w:numbering xmlns:wpc="http://schemas.microsoft.com/office/word/2010/wordprocessingCanvas" xmlns:cx="http://schemas.microsoft.com/office/drawing/2014/chartex" xmlns:cx1="http://schemas.microsoft.com/office/drawing/2015/9/8/chartex" xmlns:cx2="http://schemas.microsoft.com/office/drawing/2015/10/21/chartex" xmlns:cx3="http://schemas.microsoft.com/office/drawing/2016/5/9/chartex" xmlns:cx4="http://schemas.microsoft.com/office/drawing/2016/5/10/chartex" xmlns:cx5="http://schemas.microsoft.com/office/drawing/2016/5/11/chartex" xmlns:cx6="http://schemas.microsoft.com/office/drawing/2016/5/12/chartex" xmlns:cx7="http://schemas.microsoft.com/office/drawing/2016/5/13/chartex" xmlns:cx8="http://schemas.microsoft.com/office/drawing/2016/5/14/chartex" xmlns:mc="http://schemas.openxmlformats.org/markup-compatibility/2006" xmlns:aink="http://schemas.microsoft.com/office/drawing/2016/ink" xmlns:am3d="http://schemas.microsoft.com/office/drawing/2017/model3d" xmlns:o="urn:schemas-microsoft-com:office:office" xmlns:r="http://schemas.openxmlformats.org/officeDocument/2006/relationships" xmlns:m="http://schemas.openxmlformats.org/officeDocument/2006/math" xmlns:v="urn:schemas-microsoft-com:vml" xmlns:wp14="http://schemas.microsoft.com/office/word/2010/wordprocessingDrawing" xmlns:wp="http://schemas.openxmlformats.org/drawingml/2006/wordprocessingDrawing" xmlns:w10="urn:schemas-microsoft-com:office:word" xmlns:w="http://schemas.openxmlformats.org/wordprocessingml/2006/main" xmlns:w14="http://schemas.microsoft.com/office/word/2010/wordml" xmlns:w15="http://schemas.microsoft.com/office/word/2012/wordml" xmlns:w16cex="http://schemas.microsoft.com/office/word/2018/wordml/cex" xmlns:w16cid="http://schemas.microsoft.com/office/word/2016/wordml/cid" xmlns:w16="http://schemas.microsoft.com/office/word/2018/wordml" xmlns:w16sdtdh="http://schemas.microsoft.com/office/word/2020/wordml/sdtdatahash" xmlns:w16se="http://schemas.microsoft.com/office/word/2015/wordml/symex" xmlns:wpg="http://schemas.microsoft.com/office/word/2010/wordprocessingGroup" xmlns:wpi="http://schemas.microsoft.com/office/word/2010/wordprocessingInk" xmlns:wne="http://schemas.microsoft.com/office/word/2006/wordml" xmlns:wps="http://schemas.microsoft.com/office/word/2010/wordprocessingShape" mc:Ignorable="w14 w15 w16se w16cid w16 w16cex w16sdtdh wp14">
+<w:numbering xmlns:wpc="http://schemas.microsoft.com/office/word/2010/wordprocessingCanvas" xmlns:cx="http://schemas.microsoft.com/office/drawing/2014/chartex" xmlns:cx1="http://schemas.microsoft.com/office/drawing/2015/9/8/chartex" xmlns:cx2="http://schemas.microsoft.com/office/drawing/2015/10/21/chartex" xmlns:cx3="http://schemas.microsoft.com/office/drawing/2016/5/9/chartex" xmlns:cx4="http://schemas.microsoft.com/office/drawing/2016/5/10/chartex" xmlns:cx5="http://schemas.microsoft.com/office/drawing/2016/5/11/chartex" xmlns:cx6="http://schemas.microsoft.com/office/drawing/2016/5/12/chartex" xmlns:cx7="http://schemas.microsoft.com/office/drawing/2016/5/13/chartex" xmlns:cx8="http://schemas.microsoft.com/office/drawing/2016/5/14/chartex" xmlns:mc="http://schemas.openxmlformats.org/markup-compatibility/2006" xmlns:aink="http://schemas.microsoft.com/office/drawing/2016/ink" xmlns:am3d="http://schemas.microsoft.com/office/drawing/2017/model3d" xmlns:o="urn:schemas-microsoft-com:office:office" xmlns:oel="http://schemas.microsoft.com/office/2019/extlst" xmlns:r="http://schemas.openxmlformats.org/officeDocument/2006/relationships" xmlns:m="http://schemas.openxmlformats.org/officeDocument/2006/math" xmlns:v="urn:schemas-microsoft-com:vml" xmlns:wp14="http://schemas.microsoft.com/office/word/2010/wordprocessingDrawing" xmlns:wp="http://schemas.openxmlformats.org/drawingml/2006/wordprocessingDrawing" xmlns:w10="urn:schemas-microsoft-com:office:word" xmlns:w="http://schemas.openxmlformats.org/wordprocessingml/2006/main" xmlns:w14="http://schemas.microsoft.com/office/word/2010/wordml" xmlns:w15="http://schemas.microsoft.com/office/word/2012/wordml" xmlns:w16cex="http://schemas.microsoft.com/office/word/2018/wordml/cex" xmlns:w16cid="http://schemas.microsoft.com/office/word/2016/wordml/cid" xmlns:w16="http://schemas.microsoft.com/office/word/2018/wordml" xmlns:w16sdtdh="http://schemas.microsoft.com/office/word/2020/wordml/sdtdatahash" xmlns:w16se="http://schemas.microsoft.com/office/word/2015/wordml/symex" xmlns:wpg="http://schemas.microsoft.com/office/word/2010/wordprocessingGroup" xmlns:wpi="http://schemas.microsoft.com/office/word/2010/wordprocessingInk" xmlns:wne="http://schemas.microsoft.com/office/word/2006/wordml" xmlns:wps="http://schemas.microsoft.com/office/word/2010/wordprocessingShape" mc:Ignorable="w14 w15 w16se w16cid w16 w16cex w16sdtdh wp14">
   <w:abstractNum w:abstractNumId="0" w15:restartNumberingAfterBreak="0">
     <w:nsid w:val="0BF606D4"/>
     <w:multiLevelType w:val="hybridMultilevel"/>
@@ -6522,6 +6631,321 @@
     </w:lvl>
   </w:abstractNum>
   <w:abstractNum w:abstractNumId="1" w15:restartNumberingAfterBreak="0">
+    <w:nsid w:val="0D85525B"/>
+    <w:multiLevelType w:val="hybridMultilevel"/>
+    <w:tmpl w:val="8D545622"/>
+    <w:lvl w:ilvl="0" w:tplc="04090001">
+      <w:start w:val="1"/>
+      <w:numFmt w:val="bullet"/>
+      <w:lvlText w:val=""/>
+      <w:lvlJc w:val="left"/>
+      <w:pPr>
+        <w:ind w:left="720" w:hanging="360"/>
+      </w:pPr>
+      <w:rPr>
+        <w:rFonts w:ascii="Symbol" w:hAnsi="Symbol" w:hint="default"/>
+      </w:rPr>
+    </w:lvl>
+    <w:lvl w:ilvl="1" w:tplc="04090003" w:tentative="1">
+      <w:start w:val="1"/>
+      <w:numFmt w:val="bullet"/>
+      <w:lvlText w:val="o"/>
+      <w:lvlJc w:val="left"/>
+      <w:pPr>
+        <w:ind w:left="1440" w:hanging="360"/>
+      </w:pPr>
+      <w:rPr>
+        <w:rFonts w:ascii="Courier New" w:hAnsi="Courier New" w:cs="Courier New" w:hint="default"/>
+      </w:rPr>
+    </w:lvl>
+    <w:lvl w:ilvl="2" w:tplc="04090005" w:tentative="1">
+      <w:start w:val="1"/>
+      <w:numFmt w:val="bullet"/>
+      <w:lvlText w:val=""/>
+      <w:lvlJc w:val="left"/>
+      <w:pPr>
+        <w:ind w:left="2160" w:hanging="360"/>
+      </w:pPr>
+      <w:rPr>
+        <w:rFonts w:ascii="Wingdings" w:hAnsi="Wingdings" w:hint="default"/>
+      </w:rPr>
+    </w:lvl>
+    <w:lvl w:ilvl="3" w:tplc="04090001" w:tentative="1">
+      <w:start w:val="1"/>
+      <w:numFmt w:val="bullet"/>
+      <w:lvlText w:val=""/>
+      <w:lvlJc w:val="left"/>
+      <w:pPr>
+        <w:ind w:left="2880" w:hanging="360"/>
+      </w:pPr>
+      <w:rPr>
+        <w:rFonts w:ascii="Symbol" w:hAnsi="Symbol" w:hint="default"/>
+      </w:rPr>
+    </w:lvl>
+    <w:lvl w:ilvl="4" w:tplc="04090003" w:tentative="1">
+      <w:start w:val="1"/>
+      <w:numFmt w:val="bullet"/>
+      <w:lvlText w:val="o"/>
+      <w:lvlJc w:val="left"/>
+      <w:pPr>
+        <w:ind w:left="3600" w:hanging="360"/>
+      </w:pPr>
+      <w:rPr>
+        <w:rFonts w:ascii="Courier New" w:hAnsi="Courier New" w:cs="Courier New" w:hint="default"/>
+      </w:rPr>
+    </w:lvl>
+    <w:lvl w:ilvl="5" w:tplc="04090005" w:tentative="1">
+      <w:start w:val="1"/>
+      <w:numFmt w:val="bullet"/>
+      <w:lvlText w:val=""/>
+      <w:lvlJc w:val="left"/>
+      <w:pPr>
+        <w:ind w:left="4320" w:hanging="360"/>
+      </w:pPr>
+      <w:rPr>
+        <w:rFonts w:ascii="Wingdings" w:hAnsi="Wingdings" w:hint="default"/>
+      </w:rPr>
+    </w:lvl>
+    <w:lvl w:ilvl="6" w:tplc="04090001" w:tentative="1">
+      <w:start w:val="1"/>
+      <w:numFmt w:val="bullet"/>
+      <w:lvlText w:val=""/>
+      <w:lvlJc w:val="left"/>
+      <w:pPr>
+        <w:ind w:left="5040" w:hanging="360"/>
+      </w:pPr>
+      <w:rPr>
+        <w:rFonts w:ascii="Symbol" w:hAnsi="Symbol" w:hint="default"/>
+      </w:rPr>
+    </w:lvl>
+    <w:lvl w:ilvl="7" w:tplc="04090003" w:tentative="1">
+      <w:start w:val="1"/>
+      <w:numFmt w:val="bullet"/>
+      <w:lvlText w:val="o"/>
+      <w:lvlJc w:val="left"/>
+      <w:pPr>
+        <w:ind w:left="5760" w:hanging="360"/>
+      </w:pPr>
+      <w:rPr>
+        <w:rFonts w:ascii="Courier New" w:hAnsi="Courier New" w:cs="Courier New" w:hint="default"/>
+      </w:rPr>
+    </w:lvl>
+    <w:lvl w:ilvl="8" w:tplc="04090005" w:tentative="1">
+      <w:start w:val="1"/>
+      <w:numFmt w:val="bullet"/>
+      <w:lvlText w:val=""/>
+      <w:lvlJc w:val="left"/>
+      <w:pPr>
+        <w:ind w:left="6480" w:hanging="360"/>
+      </w:pPr>
+      <w:rPr>
+        <w:rFonts w:ascii="Wingdings" w:hAnsi="Wingdings" w:hint="default"/>
+      </w:rPr>
+    </w:lvl>
+  </w:abstractNum>
+  <w:abstractNum w:abstractNumId="2" w15:restartNumberingAfterBreak="0">
+    <w:nsid w:val="1A946013"/>
+    <w:multiLevelType w:val="hybridMultilevel"/>
+    <w:tmpl w:val="5E02E424"/>
+    <w:lvl w:ilvl="0" w:tplc="22AC72E6">
+      <w:start w:val="1"/>
+      <w:numFmt w:val="decimal"/>
+      <w:lvlText w:val="(%1)"/>
+      <w:lvlJc w:val="left"/>
+      <w:pPr>
+        <w:ind w:left="720" w:hanging="360"/>
+      </w:pPr>
+      <w:rPr>
+        <w:rFonts w:hint="default"/>
+      </w:rPr>
+    </w:lvl>
+    <w:lvl w:ilvl="1" w:tplc="04090019" w:tentative="1">
+      <w:start w:val="1"/>
+      <w:numFmt w:val="lowerLetter"/>
+      <w:lvlText w:val="%2."/>
+      <w:lvlJc w:val="left"/>
+      <w:pPr>
+        <w:ind w:left="1440" w:hanging="360"/>
+      </w:pPr>
+    </w:lvl>
+    <w:lvl w:ilvl="2" w:tplc="0409001B" w:tentative="1">
+      <w:start w:val="1"/>
+      <w:numFmt w:val="lowerRoman"/>
+      <w:lvlText w:val="%3."/>
+      <w:lvlJc w:val="right"/>
+      <w:pPr>
+        <w:ind w:left="2160" w:hanging="180"/>
+      </w:pPr>
+    </w:lvl>
+    <w:lvl w:ilvl="3" w:tplc="0409000F" w:tentative="1">
+      <w:start w:val="1"/>
+      <w:numFmt w:val="decimal"/>
+      <w:lvlText w:val="%4."/>
+      <w:lvlJc w:val="left"/>
+      <w:pPr>
+        <w:ind w:left="2880" w:hanging="360"/>
+      </w:pPr>
+    </w:lvl>
+    <w:lvl w:ilvl="4" w:tplc="04090019" w:tentative="1">
+      <w:start w:val="1"/>
+      <w:numFmt w:val="lowerLetter"/>
+      <w:lvlText w:val="%5."/>
+      <w:lvlJc w:val="left"/>
+      <w:pPr>
+        <w:ind w:left="3600" w:hanging="360"/>
+      </w:pPr>
+    </w:lvl>
+    <w:lvl w:ilvl="5" w:tplc="0409001B" w:tentative="1">
+      <w:start w:val="1"/>
+      <w:numFmt w:val="lowerRoman"/>
+      <w:lvlText w:val="%6."/>
+      <w:lvlJc w:val="right"/>
+      <w:pPr>
+        <w:ind w:left="4320" w:hanging="180"/>
+      </w:pPr>
+    </w:lvl>
+    <w:lvl w:ilvl="6" w:tplc="0409000F" w:tentative="1">
+      <w:start w:val="1"/>
+      <w:numFmt w:val="decimal"/>
+      <w:lvlText w:val="%7."/>
+      <w:lvlJc w:val="left"/>
+      <w:pPr>
+        <w:ind w:left="5040" w:hanging="360"/>
+      </w:pPr>
+    </w:lvl>
+    <w:lvl w:ilvl="7" w:tplc="04090019" w:tentative="1">
+      <w:start w:val="1"/>
+      <w:numFmt w:val="lowerLetter"/>
+      <w:lvlText w:val="%8."/>
+      <w:lvlJc w:val="left"/>
+      <w:pPr>
+        <w:ind w:left="5760" w:hanging="360"/>
+      </w:pPr>
+    </w:lvl>
+    <w:lvl w:ilvl="8" w:tplc="0409001B" w:tentative="1">
+      <w:start w:val="1"/>
+      <w:numFmt w:val="lowerRoman"/>
+      <w:lvlText w:val="%9."/>
+      <w:lvlJc w:val="right"/>
+      <w:pPr>
+        <w:ind w:left="6480" w:hanging="180"/>
+      </w:pPr>
+    </w:lvl>
+  </w:abstractNum>
+  <w:abstractNum w:abstractNumId="3" w15:restartNumberingAfterBreak="0">
+    <w:nsid w:val="27970A31"/>
+    <w:multiLevelType w:val="hybridMultilevel"/>
+    <w:tmpl w:val="6A8CEB9A"/>
+    <w:lvl w:ilvl="0" w:tplc="04090001">
+      <w:start w:val="1"/>
+      <w:numFmt w:val="bullet"/>
+      <w:lvlText w:val=""/>
+      <w:lvlJc w:val="left"/>
+      <w:pPr>
+        <w:ind w:left="720" w:hanging="360"/>
+      </w:pPr>
+      <w:rPr>
+        <w:rFonts w:ascii="Symbol" w:hAnsi="Symbol" w:hint="default"/>
+      </w:rPr>
+    </w:lvl>
+    <w:lvl w:ilvl="1" w:tplc="04090003" w:tentative="1">
+      <w:start w:val="1"/>
+      <w:numFmt w:val="bullet"/>
+      <w:lvlText w:val="o"/>
+      <w:lvlJc w:val="left"/>
+      <w:pPr>
+        <w:ind w:left="1440" w:hanging="360"/>
+      </w:pPr>
+      <w:rPr>
+        <w:rFonts w:ascii="Courier New" w:hAnsi="Courier New" w:cs="Courier New" w:hint="default"/>
+      </w:rPr>
+    </w:lvl>
+    <w:lvl w:ilvl="2" w:tplc="04090005" w:tentative="1">
+      <w:start w:val="1"/>
+      <w:numFmt w:val="bullet"/>
+      <w:lvlText w:val=""/>
+      <w:lvlJc w:val="left"/>
+      <w:pPr>
+        <w:ind w:left="2160" w:hanging="360"/>
+      </w:pPr>
+      <w:rPr>
+        <w:rFonts w:ascii="Wingdings" w:hAnsi="Wingdings" w:hint="default"/>
+      </w:rPr>
+    </w:lvl>
+    <w:lvl w:ilvl="3" w:tplc="04090001" w:tentative="1">
+      <w:start w:val="1"/>
+      <w:numFmt w:val="bullet"/>
+      <w:lvlText w:val=""/>
+      <w:lvlJc w:val="left"/>
+      <w:pPr>
+        <w:ind w:left="2880" w:hanging="360"/>
+      </w:pPr>
+      <w:rPr>
+        <w:rFonts w:ascii="Symbol" w:hAnsi="Symbol" w:hint="default"/>
+      </w:rPr>
+    </w:lvl>
+    <w:lvl w:ilvl="4" w:tplc="04090003" w:tentative="1">
+      <w:start w:val="1"/>
+      <w:numFmt w:val="bullet"/>
+      <w:lvlText w:val="o"/>
+      <w:lvlJc w:val="left"/>
+      <w:pPr>
+        <w:ind w:left="3600" w:hanging="360"/>
+      </w:pPr>
+      <w:rPr>
+        <w:rFonts w:ascii="Courier New" w:hAnsi="Courier New" w:cs="Courier New" w:hint="default"/>
+      </w:rPr>
+    </w:lvl>
+    <w:lvl w:ilvl="5" w:tplc="04090005" w:tentative="1">
+      <w:start w:val="1"/>
+      <w:numFmt w:val="bullet"/>
+      <w:lvlText w:val=""/>
+      <w:lvlJc w:val="left"/>
+      <w:pPr>
+        <w:ind w:left="4320" w:hanging="360"/>
+      </w:pPr>
+      <w:rPr>
+        <w:rFonts w:ascii="Wingdings" w:hAnsi="Wingdings" w:hint="default"/>
+      </w:rPr>
+    </w:lvl>
+    <w:lvl w:ilvl="6" w:tplc="04090001" w:tentative="1">
+      <w:start w:val="1"/>
+      <w:numFmt w:val="bullet"/>
+      <w:lvlText w:val=""/>
+      <w:lvlJc w:val="left"/>
+      <w:pPr>
+        <w:ind w:left="5040" w:hanging="360"/>
+      </w:pPr>
+      <w:rPr>
+        <w:rFonts w:ascii="Symbol" w:hAnsi="Symbol" w:hint="default"/>
+      </w:rPr>
+    </w:lvl>
+    <w:lvl w:ilvl="7" w:tplc="04090003" w:tentative="1">
+      <w:start w:val="1"/>
+      <w:numFmt w:val="bullet"/>
+      <w:lvlText w:val="o"/>
+      <w:lvlJc w:val="left"/>
+      <w:pPr>
+        <w:ind w:left="5760" w:hanging="360"/>
+      </w:pPr>
+      <w:rPr>
+        <w:rFonts w:ascii="Courier New" w:hAnsi="Courier New" w:cs="Courier New" w:hint="default"/>
+      </w:rPr>
+    </w:lvl>
+    <w:lvl w:ilvl="8" w:tplc="04090005" w:tentative="1">
+      <w:start w:val="1"/>
+      <w:numFmt w:val="bullet"/>
+      <w:lvlText w:val=""/>
+      <w:lvlJc w:val="left"/>
+      <w:pPr>
+        <w:ind w:left="6480" w:hanging="360"/>
+      </w:pPr>
+      <w:rPr>
+        <w:rFonts w:ascii="Wingdings" w:hAnsi="Wingdings" w:hint="default"/>
+      </w:rPr>
+    </w:lvl>
+  </w:abstractNum>
+  <w:abstractNum w:abstractNumId="4" w15:restartNumberingAfterBreak="0">
     <w:nsid w:val="38154F8F"/>
     <w:multiLevelType w:val="hybridMultilevel"/>
     <w:tmpl w:val="789C5B3C"/>
@@ -6634,7 +7058,96 @@
       </w:rPr>
     </w:lvl>
   </w:abstractNum>
-  <w:abstractNum w:abstractNumId="2" w15:restartNumberingAfterBreak="0">
+  <w:abstractNum w:abstractNumId="5" w15:restartNumberingAfterBreak="0">
+    <w:nsid w:val="3A42394F"/>
+    <w:multiLevelType w:val="hybridMultilevel"/>
+    <w:tmpl w:val="297A981E"/>
+    <w:lvl w:ilvl="0" w:tplc="52306E48">
+      <w:start w:val="1"/>
+      <w:numFmt w:val="decimal"/>
+      <w:lvlText w:val="(%1)"/>
+      <w:lvlJc w:val="left"/>
+      <w:pPr>
+        <w:ind w:left="720" w:hanging="360"/>
+      </w:pPr>
+      <w:rPr>
+        <w:rFonts w:hint="default"/>
+      </w:rPr>
+    </w:lvl>
+    <w:lvl w:ilvl="1" w:tplc="04090019" w:tentative="1">
+      <w:start w:val="1"/>
+      <w:numFmt w:val="lowerLetter"/>
+      <w:lvlText w:val="%2."/>
+      <w:lvlJc w:val="left"/>
+      <w:pPr>
+        <w:ind w:left="1440" w:hanging="360"/>
+      </w:pPr>
+    </w:lvl>
+    <w:lvl w:ilvl="2" w:tplc="0409001B" w:tentative="1">
+      <w:start w:val="1"/>
+      <w:numFmt w:val="lowerRoman"/>
+      <w:lvlText w:val="%3."/>
+      <w:lvlJc w:val="right"/>
+      <w:pPr>
+        <w:ind w:left="2160" w:hanging="180"/>
+      </w:pPr>
+    </w:lvl>
+    <w:lvl w:ilvl="3" w:tplc="0409000F" w:tentative="1">
+      <w:start w:val="1"/>
+      <w:numFmt w:val="decimal"/>
+      <w:lvlText w:val="%4."/>
+      <w:lvlJc w:val="left"/>
+      <w:pPr>
+        <w:ind w:left="2880" w:hanging="360"/>
+      </w:pPr>
+    </w:lvl>
+    <w:lvl w:ilvl="4" w:tplc="04090019" w:tentative="1">
+      <w:start w:val="1"/>
+      <w:numFmt w:val="lowerLetter"/>
+      <w:lvlText w:val="%5."/>
+      <w:lvlJc w:val="left"/>
+      <w:pPr>
+        <w:ind w:left="3600" w:hanging="360"/>
+      </w:pPr>
+    </w:lvl>
+    <w:lvl w:ilvl="5" w:tplc="0409001B" w:tentative="1">
+      <w:start w:val="1"/>
+      <w:numFmt w:val="lowerRoman"/>
+      <w:lvlText w:val="%6."/>
+      <w:lvlJc w:val="right"/>
+      <w:pPr>
+        <w:ind w:left="4320" w:hanging="180"/>
+      </w:pPr>
+    </w:lvl>
+    <w:lvl w:ilvl="6" w:tplc="0409000F" w:tentative="1">
+      <w:start w:val="1"/>
+      <w:numFmt w:val="decimal"/>
+      <w:lvlText w:val="%7."/>
+      <w:lvlJc w:val="left"/>
+      <w:pPr>
+        <w:ind w:left="5040" w:hanging="360"/>
+      </w:pPr>
+    </w:lvl>
+    <w:lvl w:ilvl="7" w:tplc="04090019" w:tentative="1">
+      <w:start w:val="1"/>
+      <w:numFmt w:val="lowerLetter"/>
+      <w:lvlText w:val="%8."/>
+      <w:lvlJc w:val="left"/>
+      <w:pPr>
+        <w:ind w:left="5760" w:hanging="360"/>
+      </w:pPr>
+    </w:lvl>
+    <w:lvl w:ilvl="8" w:tplc="0409001B" w:tentative="1">
+      <w:start w:val="1"/>
+      <w:numFmt w:val="lowerRoman"/>
+      <w:lvlText w:val="%9."/>
+      <w:lvlJc w:val="right"/>
+      <w:pPr>
+        <w:ind w:left="6480" w:hanging="180"/>
+      </w:pPr>
+    </w:lvl>
+  </w:abstractNum>
+  <w:abstractNum w:abstractNumId="6" w15:restartNumberingAfterBreak="0">
     <w:nsid w:val="733F1240"/>
     <w:multiLevelType w:val="hybridMultilevel"/>
     <w:tmpl w:val="840E76D8"/>
@@ -6846,7 +7359,7 @@
       </w:rPr>
     </w:lvl>
   </w:abstractNum>
-  <w:abstractNum w:abstractNumId="3" w15:restartNumberingAfterBreak="0">
+  <w:abstractNum w:abstractNumId="7" w15:restartNumberingAfterBreak="0">
     <w:nsid w:val="74BB6DF7"/>
     <w:multiLevelType w:val="hybridMultilevel"/>
     <w:tmpl w:val="BACE2986"/>
@@ -6935,17 +7448,121 @@
       </w:pPr>
     </w:lvl>
   </w:abstractNum>
-  <w:num w:numId="1">
+  <w:abstractNum w:abstractNumId="8" w15:restartNumberingAfterBreak="0">
+    <w:nsid w:val="78D44091"/>
+    <w:multiLevelType w:val="hybridMultilevel"/>
+    <w:tmpl w:val="49F83958"/>
+    <w:lvl w:ilvl="0" w:tplc="DC0449D8">
+      <w:start w:val="1"/>
+      <w:numFmt w:val="decimal"/>
+      <w:lvlText w:val="(%1)"/>
+      <w:lvlJc w:val="left"/>
+      <w:pPr>
+        <w:ind w:left="720" w:hanging="360"/>
+      </w:pPr>
+      <w:rPr>
+        <w:rFonts w:hint="default"/>
+      </w:rPr>
+    </w:lvl>
+    <w:lvl w:ilvl="1" w:tplc="04090019" w:tentative="1">
+      <w:start w:val="1"/>
+      <w:numFmt w:val="lowerLetter"/>
+      <w:lvlText w:val="%2."/>
+      <w:lvlJc w:val="left"/>
+      <w:pPr>
+        <w:ind w:left="1440" w:hanging="360"/>
+      </w:pPr>
+    </w:lvl>
+    <w:lvl w:ilvl="2" w:tplc="0409001B" w:tentative="1">
+      <w:start w:val="1"/>
+      <w:numFmt w:val="lowerRoman"/>
+      <w:lvlText w:val="%3."/>
+      <w:lvlJc w:val="right"/>
+      <w:pPr>
+        <w:ind w:left="2160" w:hanging="180"/>
+      </w:pPr>
+    </w:lvl>
+    <w:lvl w:ilvl="3" w:tplc="0409000F" w:tentative="1">
+      <w:start w:val="1"/>
+      <w:numFmt w:val="decimal"/>
+      <w:lvlText w:val="%4."/>
+      <w:lvlJc w:val="left"/>
+      <w:pPr>
+        <w:ind w:left="2880" w:hanging="360"/>
+      </w:pPr>
+    </w:lvl>
+    <w:lvl w:ilvl="4" w:tplc="04090019" w:tentative="1">
+      <w:start w:val="1"/>
+      <w:numFmt w:val="lowerLetter"/>
+      <w:lvlText w:val="%5."/>
+      <w:lvlJc w:val="left"/>
+      <w:pPr>
+        <w:ind w:left="3600" w:hanging="360"/>
+      </w:pPr>
+    </w:lvl>
+    <w:lvl w:ilvl="5" w:tplc="0409001B" w:tentative="1">
+      <w:start w:val="1"/>
+      <w:numFmt w:val="lowerRoman"/>
+      <w:lvlText w:val="%6."/>
+      <w:lvlJc w:val="right"/>
+      <w:pPr>
+        <w:ind w:left="4320" w:hanging="180"/>
+      </w:pPr>
+    </w:lvl>
+    <w:lvl w:ilvl="6" w:tplc="0409000F" w:tentative="1">
+      <w:start w:val="1"/>
+      <w:numFmt w:val="decimal"/>
+      <w:lvlText w:val="%7."/>
+      <w:lvlJc w:val="left"/>
+      <w:pPr>
+        <w:ind w:left="5040" w:hanging="360"/>
+      </w:pPr>
+    </w:lvl>
+    <w:lvl w:ilvl="7" w:tplc="04090019" w:tentative="1">
+      <w:start w:val="1"/>
+      <w:numFmt w:val="lowerLetter"/>
+      <w:lvlText w:val="%8."/>
+      <w:lvlJc w:val="left"/>
+      <w:pPr>
+        <w:ind w:left="5760" w:hanging="360"/>
+      </w:pPr>
+    </w:lvl>
+    <w:lvl w:ilvl="8" w:tplc="0409001B" w:tentative="1">
+      <w:start w:val="1"/>
+      <w:numFmt w:val="lowerRoman"/>
+      <w:lvlText w:val="%9."/>
+      <w:lvlJc w:val="right"/>
+      <w:pPr>
+        <w:ind w:left="6480" w:hanging="180"/>
+      </w:pPr>
+    </w:lvl>
+  </w:abstractNum>
+  <w:num w:numId="1" w16cid:durableId="1791557877">
+    <w:abstractNumId w:val="6"/>
+  </w:num>
+  <w:num w:numId="2" w16cid:durableId="1294100033">
+    <w:abstractNumId w:val="7"/>
+  </w:num>
+  <w:num w:numId="3" w16cid:durableId="1229804524">
+    <w:abstractNumId w:val="0"/>
+  </w:num>
+  <w:num w:numId="4" w16cid:durableId="1220937836">
+    <w:abstractNumId w:val="4"/>
+  </w:num>
+  <w:num w:numId="5" w16cid:durableId="991904803">
+    <w:abstractNumId w:val="3"/>
+  </w:num>
+  <w:num w:numId="6" w16cid:durableId="1663967480">
+    <w:abstractNumId w:val="1"/>
+  </w:num>
+  <w:num w:numId="7" w16cid:durableId="1878662772">
+    <w:abstractNumId w:val="8"/>
+  </w:num>
+  <w:num w:numId="8" w16cid:durableId="888766292">
     <w:abstractNumId w:val="2"/>
   </w:num>
-  <w:num w:numId="2">
-    <w:abstractNumId w:val="3"/>
-  </w:num>
-  <w:num w:numId="3">
-    <w:abstractNumId w:val="0"/>
-  </w:num>
-  <w:num w:numId="4">
-    <w:abstractNumId w:val="1"/>
+  <w:num w:numId="9" w16cid:durableId="1043333637">
+    <w:abstractNumId w:val="5"/>
   </w:num>
 </w:numbering>
 </file>
@@ -7593,6 +8210,29 @@
       <w:contextualSpacing/>
     </w:pPr>
   </w:style>
+  <w:style w:type="character" w:styleId="Hyperlink">
+    <w:name w:val="Hyperlink"/>
+    <w:basedOn w:val="DefaultParagraphFont"/>
+    <w:uiPriority w:val="99"/>
+    <w:unhideWhenUsed/>
+    <w:rsid w:val="005C4973"/>
+    <w:rPr>
+      <w:color w:val="0563C1" w:themeColor="hyperlink"/>
+      <w:u w:val="single"/>
+    </w:rPr>
+  </w:style>
+  <w:style w:type="character" w:styleId="UnresolvedMention">
+    <w:name w:val="Unresolved Mention"/>
+    <w:basedOn w:val="DefaultParagraphFont"/>
+    <w:uiPriority w:val="99"/>
+    <w:semiHidden/>
+    <w:unhideWhenUsed/>
+    <w:rsid w:val="005C4973"/>
+    <w:rPr>
+      <w:color w:val="605E5C"/>
+      <w:shd w:val="clear" w:color="auto" w:fill="E1DFDD"/>
+    </w:rPr>
+  </w:style>
 </w:styles>
 </file>
 

</xml_diff>